<commit_message>
Add CQ answers and block-scheme
</commit_message>
<xml_diff>
--- a/ASVT_LAB_1/1 лаба/Лаб1-АСВТ.docx
+++ b/ASVT_LAB_1/1 лаба/Лаб1-АСВТ.docx
@@ -1,6 +1,6 @@
 
 <file path=word/document.xml><?xml version="1.0" encoding="utf-8"?>
-<w:document xmlns:wpc="http://schemas.microsoft.com/office/word/2010/wordprocessingCanvas" xmlns:cx="http://schemas.microsoft.com/office/drawing/2014/chartex" xmlns:cx1="http://schemas.microsoft.com/office/drawing/2015/9/8/chartex" xmlns:cx2="http://schemas.microsoft.com/office/drawing/2015/10/21/chartex" xmlns:cx3="http://schemas.microsoft.com/office/drawing/2016/5/9/chartex" xmlns:cx4="http://schemas.microsoft.com/office/drawing/2016/5/10/chartex" xmlns:cx5="http://schemas.microsoft.com/office/drawing/2016/5/11/chartex" xmlns:cx6="http://schemas.microsoft.com/office/drawing/2016/5/12/chartex" xmlns:cx7="http://schemas.microsoft.com/office/drawing/2016/5/13/chartex" xmlns:cx8="http://schemas.microsoft.com/office/drawing/2016/5/14/chartex" xmlns:mc="http://schemas.openxmlformats.org/markup-compatibility/2006" xmlns:aink="http://schemas.microsoft.com/office/drawing/2016/ink" xmlns:am3d="http://schemas.microsoft.com/office/drawing/2017/model3d" xmlns:o="urn:schemas-microsoft-com:office:office" xmlns:oel="http://schemas.microsoft.com/office/2019/extlst" xmlns:r="http://schemas.openxmlformats.org/officeDocument/2006/relationships" xmlns:m="http://schemas.openxmlformats.org/officeDocument/2006/math" xmlns:v="urn:schemas-microsoft-com:vml" xmlns:wp14="http://schemas.microsoft.com/office/word/2010/wordprocessingDrawing" xmlns:wp="http://schemas.openxmlformats.org/drawingml/2006/wordprocessingDrawing" xmlns:w10="urn:schemas-microsoft-com:office:word" xmlns:w="http://schemas.openxmlformats.org/wordprocessingml/2006/main" xmlns:w14="http://schemas.microsoft.com/office/word/2010/wordml" xmlns:w15="http://schemas.microsoft.com/office/word/2012/wordml" xmlns:w16cex="http://schemas.microsoft.com/office/word/2018/wordml/cex" xmlns:w16cid="http://schemas.microsoft.com/office/word/2016/wordml/cid" xmlns:w16="http://schemas.microsoft.com/office/word/2018/wordml" xmlns:w16sdtdh="http://schemas.microsoft.com/office/word/2020/wordml/sdtdatahash" xmlns:w16se="http://schemas.microsoft.com/office/word/2015/wordml/symex" xmlns:wpg="http://schemas.microsoft.com/office/word/2010/wordprocessingGroup" xmlns:wpi="http://schemas.microsoft.com/office/word/2010/wordprocessingInk" xmlns:wne="http://schemas.microsoft.com/office/word/2006/wordml" xmlns:wps="http://schemas.microsoft.com/office/word/2010/wordprocessingShape" mc:Ignorable="w14 w15 w16se w16cid w16 w16cex w16sdtdh wp14">
+<w:document xmlns:wpc="http://schemas.microsoft.com/office/word/2010/wordprocessingCanvas" xmlns:cx="http://schemas.microsoft.com/office/drawing/2014/chartex" xmlns:cx1="http://schemas.microsoft.com/office/drawing/2015/9/8/chartex" xmlns:cx2="http://schemas.microsoft.com/office/drawing/2015/10/21/chartex" xmlns:cx3="http://schemas.microsoft.com/office/drawing/2016/5/9/chartex" xmlns:cx4="http://schemas.microsoft.com/office/drawing/2016/5/10/chartex" xmlns:cx5="http://schemas.microsoft.com/office/drawing/2016/5/11/chartex" xmlns:cx6="http://schemas.microsoft.com/office/drawing/2016/5/12/chartex" xmlns:cx7="http://schemas.microsoft.com/office/drawing/2016/5/13/chartex" xmlns:cx8="http://schemas.microsoft.com/office/drawing/2016/5/14/chartex" xmlns:mc="http://schemas.openxmlformats.org/markup-compatibility/2006" xmlns:aink="http://schemas.microsoft.com/office/drawing/2016/ink" xmlns:am3d="http://schemas.microsoft.com/office/drawing/2017/model3d" xmlns:o="urn:schemas-microsoft-com:office:office" xmlns:oel="http://schemas.microsoft.com/office/2019/extlst" xmlns:r="http://schemas.openxmlformats.org/officeDocument/2006/relationships" xmlns:m="http://schemas.openxmlformats.org/officeDocument/2006/math" xmlns:v="urn:schemas-microsoft-com:vml" xmlns:wp14="http://schemas.microsoft.com/office/word/2010/wordprocessingDrawing" xmlns:wp="http://schemas.openxmlformats.org/drawingml/2006/wordprocessingDrawing" xmlns:w10="urn:schemas-microsoft-com:office:word" xmlns:w="http://schemas.openxmlformats.org/wordprocessingml/2006/main" xmlns:w14="http://schemas.microsoft.com/office/word/2010/wordml" xmlns:w15="http://schemas.microsoft.com/office/word/2012/wordml" xmlns:w16cex="http://schemas.microsoft.com/office/word/2018/wordml/cex" xmlns:w16cid="http://schemas.microsoft.com/office/word/2016/wordml/cid" xmlns:w16="http://schemas.microsoft.com/office/word/2018/wordml" xmlns:w16du="http://schemas.microsoft.com/office/word/2023/wordml/word16du" xmlns:w16sdtdh="http://schemas.microsoft.com/office/word/2020/wordml/sdtdatahash" xmlns:w16se="http://schemas.microsoft.com/office/word/2015/wordml/symex" xmlns:wpg="http://schemas.microsoft.com/office/word/2010/wordprocessingGroup" xmlns:wpi="http://schemas.microsoft.com/office/word/2010/wordprocessingInk" xmlns:wne="http://schemas.microsoft.com/office/word/2006/wordml" xmlns:wps="http://schemas.microsoft.com/office/word/2010/wordprocessingShape" mc:Ignorable="w14 w15 w16se w16cid w16 w16cex w16sdtdh wp14">
   <w:body>
     <w:p>
       <w:pPr>
@@ -132,7 +132,6 @@
         </w:rPr>
         <w:t xml:space="preserve">Основы программирования МК </w:t>
       </w:r>
-      <w:proofErr w:type="spellStart"/>
       <w:r>
         <w:rPr>
           <w:b/>
@@ -151,7 +150,6 @@
         </w:rPr>
         <w:t>ega</w:t>
       </w:r>
-      <w:proofErr w:type="spellEnd"/>
       <w:r>
         <w:rPr>
           <w:b/>
@@ -604,22 +602,14 @@
               <w:rPr>
                 <w:szCs w:val="26"/>
               </w:rPr>
-              <w:t>. </w:t>
-            </w:r>
-            <w:proofErr w:type="spellStart"/>
+              <w:t>. Ф</w:t>
+            </w:r>
             <w:r>
               <w:rPr>
                 <w:szCs w:val="26"/>
               </w:rPr>
-              <w:t>Ф</w:t>
-            </w:r>
-            <w:r>
-              <w:rPr>
-                <w:szCs w:val="26"/>
-              </w:rPr>
               <w:t>идаров</w:t>
             </w:r>
-            <w:proofErr w:type="spellEnd"/>
           </w:p>
         </w:tc>
       </w:tr>
@@ -1195,29 +1185,17 @@
         </w:rPr>
         <w:t xml:space="preserve">ссемблера, разместить исходный код из п.1 в файле проекта. Сформировать </w:t>
       </w:r>
-      <w:proofErr w:type="gramStart"/>
       <w:r>
         <w:t>«.</w:t>
       </w:r>
-      <w:proofErr w:type="spellStart"/>
       <w:r>
         <w:rPr>
           <w:lang w:val="en-US"/>
         </w:rPr>
         <w:t>lss</w:t>
       </w:r>
-      <w:proofErr w:type="spellEnd"/>
-      <w:proofErr w:type="gramEnd"/>
-      <w:r>
-        <w:t>»-файл и «.</w:t>
-      </w:r>
-      <w:proofErr w:type="spellStart"/>
-      <w:r>
-        <w:t>hex</w:t>
-      </w:r>
-      <w:proofErr w:type="spellEnd"/>
-      <w:r>
-        <w:t>»-файл</w:t>
+      <w:r>
+        <w:t>»-файл и «.hex»-файл</w:t>
       </w:r>
       <w:r>
         <w:rPr>
@@ -1232,18 +1210,8 @@
         </w:rPr>
         <w:t xml:space="preserve">Записать </w:t>
       </w:r>
-      <w:proofErr w:type="gramStart"/>
-      <w:r>
-        <w:t>«.</w:t>
-      </w:r>
-      <w:proofErr w:type="spellStart"/>
-      <w:r>
-        <w:t>hex</w:t>
-      </w:r>
-      <w:proofErr w:type="spellEnd"/>
-      <w:proofErr w:type="gramEnd"/>
-      <w:r>
-        <w:t>»-</w:t>
+      <w:r>
+        <w:t>«.hex»-</w:t>
       </w:r>
       <w:r>
         <w:rPr>
@@ -1251,7 +1219,6 @@
         </w:rPr>
         <w:t xml:space="preserve">файл в контроллер с помощью программы </w:t>
       </w:r>
-      <w:proofErr w:type="spellStart"/>
       <w:r>
         <w:rPr>
           <w:szCs w:val="30"/>
@@ -1259,7 +1226,6 @@
         </w:rPr>
         <w:t>AVRFlash</w:t>
       </w:r>
-      <w:proofErr w:type="spellEnd"/>
       <w:r>
         <w:rPr>
           <w:szCs w:val="30"/>
@@ -1285,7 +1251,6 @@
         </w:rPr>
         <w:t xml:space="preserve">Изучить архитектуру и систему команд микроконтроллера </w:t>
       </w:r>
-      <w:proofErr w:type="spellStart"/>
       <w:r>
         <w:rPr>
           <w:szCs w:val="30"/>
@@ -1293,7 +1258,6 @@
         </w:rPr>
         <w:t>ATmega</w:t>
       </w:r>
-      <w:proofErr w:type="spellEnd"/>
       <w:r>
         <w:rPr>
           <w:szCs w:val="30"/>
@@ -1455,21 +1419,14 @@
         </w:numPr>
       </w:pPr>
       <w:r>
-        <w:t xml:space="preserve">Изучить сформированный </w:t>
-      </w:r>
-      <w:proofErr w:type="gramStart"/>
-      <w:r>
-        <w:t>«.</w:t>
-      </w:r>
-      <w:proofErr w:type="spellStart"/>
+        <w:t>Изучить сформированный «.</w:t>
+      </w:r>
       <w:r>
         <w:rPr>
           <w:lang w:val="en-US"/>
         </w:rPr>
         <w:t>lss</w:t>
       </w:r>
-      <w:proofErr w:type="spellEnd"/>
-      <w:proofErr w:type="gramEnd"/>
       <w:r>
         <w:t>»-файл, выписать адреса всех меток программы, перечислить используемые форматы команд в части состава и размерности операндов.</w:t>
       </w:r>
@@ -1483,20 +1440,7 @@
         </w:numPr>
       </w:pPr>
       <w:r>
-        <w:t xml:space="preserve">Изучить структуру сформированного </w:t>
-      </w:r>
-      <w:proofErr w:type="gramStart"/>
-      <w:r>
-        <w:t>«.</w:t>
-      </w:r>
-      <w:proofErr w:type="spellStart"/>
-      <w:r>
-        <w:t>hex</w:t>
-      </w:r>
-      <w:proofErr w:type="spellEnd"/>
-      <w:proofErr w:type="gramEnd"/>
-      <w:r>
-        <w:t>»-файла, определить количество записей в файле и количество машинных слов программы.</w:t>
+        <w:t>Изучить структуру сформированного «.hex»-файла, определить количество записей в файле и количество машинных слов программы.</w:t>
       </w:r>
     </w:p>
     <w:p>
@@ -1524,6 +1468,9 @@
         <w:jc w:val="center"/>
       </w:pPr>
       <w:r>
+        <w:rPr>
+          <w:noProof/>
+        </w:rPr>
         <w:drawing>
           <wp:inline distT="0" distB="0" distL="0" distR="0" wp14:anchorId="75ED8EC4" wp14:editId="3737B66E">
             <wp:extent cx="5978866" cy="3900805"/>
@@ -1573,6 +1520,54 @@
         <w:t>Блок-схема алгоритма работы программы</w:t>
       </w:r>
     </w:p>
+    <w:p>
+      <w:r>
+        <w:rPr>
+          <w:noProof/>
+        </w:rPr>
+        <w:drawing>
+          <wp:inline distT="0" distB="0" distL="0" distR="0" wp14:anchorId="14EDC529" wp14:editId="1F9493AF">
+            <wp:extent cx="4851919" cy="5730613"/>
+            <wp:effectExtent l="0" t="0" r="0" b="0"/>
+            <wp:docPr id="553220720" name="Рисунок 1"/>
+            <wp:cNvGraphicFramePr>
+              <a:graphicFrameLocks xmlns:a="http://schemas.openxmlformats.org/drawingml/2006/main" noChangeAspect="1"/>
+            </wp:cNvGraphicFramePr>
+            <a:graphic xmlns:a="http://schemas.openxmlformats.org/drawingml/2006/main">
+              <a:graphicData uri="http://schemas.openxmlformats.org/drawingml/2006/picture">
+                <pic:pic xmlns:pic="http://schemas.openxmlformats.org/drawingml/2006/picture">
+                  <pic:nvPicPr>
+                    <pic:cNvPr id="553220720" name="Рисунок 553220720"/>
+                    <pic:cNvPicPr/>
+                  </pic:nvPicPr>
+                  <pic:blipFill>
+                    <a:blip r:embed="rId11">
+                      <a:extLst>
+                        <a:ext uri="{28A0092B-C50C-407E-A947-70E740481C1C}">
+                          <a14:useLocalDpi xmlns:a14="http://schemas.microsoft.com/office/drawing/2010/main" val="0"/>
+                        </a:ext>
+                      </a:extLst>
+                    </a:blip>
+                    <a:stretch>
+                      <a:fillRect/>
+                    </a:stretch>
+                  </pic:blipFill>
+                  <pic:spPr>
+                    <a:xfrm>
+                      <a:off x="0" y="0"/>
+                      <a:ext cx="4865336" cy="5746460"/>
+                    </a:xfrm>
+                    <a:prstGeom prst="rect">
+                      <a:avLst/>
+                    </a:prstGeom>
+                  </pic:spPr>
+                </pic:pic>
+              </a:graphicData>
+            </a:graphic>
+          </wp:inline>
+        </w:drawing>
+      </w:r>
+    </w:p>
     <w:p/>
     <w:p>
       <w:pPr>
@@ -1613,14 +1608,12 @@
       <w:r>
         <w:t xml:space="preserve">Анализ </w:t>
       </w:r>
-      <w:proofErr w:type="spellStart"/>
       <w:r>
         <w:rPr>
           <w:lang w:val="en-US"/>
         </w:rPr>
         <w:t>lss</w:t>
       </w:r>
-      <w:proofErr w:type="spellEnd"/>
       <w:r>
         <w:t>-</w:t>
       </w:r>
@@ -1670,6 +1663,8 @@
         <w:t>Ответы на контрольные вопросы</w:t>
       </w:r>
     </w:p>
+    <w:p/>
+    <w:p/>
     <w:p>
       <w:pPr>
         <w:pStyle w:val="a3"/>
@@ -1680,6 +1675,7 @@
         <w:spacing w:line="269" w:lineRule="auto"/>
       </w:pPr>
       <w:r>
+        <w:lastRenderedPageBreak/>
         <w:t xml:space="preserve">Укажите, в чём проявляются признаки </w:t>
       </w:r>
       <w:r>
@@ -1787,20 +1783,1473 @@
       <w:r>
         <w:t xml:space="preserve">Обоснуйте, чем вызваны ограничения допустимых значений номеров регистров и диапазонов констант в некоторых командах микроконтроллера </w:t>
       </w:r>
-      <w:proofErr w:type="spellStart"/>
       <w:r>
         <w:rPr>
           <w:lang w:val="en-US"/>
         </w:rPr>
         <w:t>ATmega</w:t>
       </w:r>
-      <w:proofErr w:type="spellEnd"/>
       <w:r>
         <w:t>32</w:t>
       </w:r>
       <w:r>
         <w:t>?</w:t>
       </w:r>
+      <w:r>
+        <w:br/>
+      </w:r>
+      <w:r>
+        <w:br/>
+      </w:r>
+    </w:p>
+    <w:tbl>
+      <w:tblPr>
+        <w:tblStyle w:val="a5"/>
+        <w:tblW w:w="0" w:type="auto"/>
+        <w:tblLook w:val="04A0" w:firstRow="1" w:lastRow="0" w:firstColumn="1" w:lastColumn="0" w:noHBand="0" w:noVBand="1"/>
+      </w:tblPr>
+      <w:tblGrid>
+        <w:gridCol w:w="5381"/>
+        <w:gridCol w:w="5381"/>
+      </w:tblGrid>
+      <w:tr>
+        <w:tc>
+          <w:tcPr>
+            <w:tcW w:w="5381" w:type="dxa"/>
+          </w:tcPr>
+          <w:p>
+            <w:pPr>
+              <w:spacing w:line="269" w:lineRule="auto"/>
+              <w:ind w:firstLine="0"/>
+              <w:rPr>
+                <w:lang w:val="en-US"/>
+              </w:rPr>
+            </w:pPr>
+            <w:r>
+              <w:t xml:space="preserve">Укажите, в чём проявляются признаки </w:t>
+            </w:r>
+            <w:r>
+              <w:rPr>
+                <w:lang w:val="en-US"/>
+              </w:rPr>
+              <w:t>RISC</w:t>
+            </w:r>
+            <w:r>
+              <w:t xml:space="preserve">-архитектуры в </w:t>
+            </w:r>
+            <w:r>
+              <w:t>микроконтроллер</w:t>
+            </w:r>
+            <w:r>
+              <w:t>е</w:t>
+            </w:r>
+            <w:r>
+              <w:t xml:space="preserve"> ATmega32</w:t>
+            </w:r>
+            <w:r>
+              <w:t>. В чём преимущества и недостатки приведённых особенностей</w:t>
+            </w:r>
+            <w:r>
+              <w:rPr>
+                <w:lang w:val="en-US"/>
+              </w:rPr>
+              <w:t>?</w:t>
+            </w:r>
+          </w:p>
+        </w:tc>
+        <w:tc>
+          <w:tcPr>
+            <w:tcW w:w="5381" w:type="dxa"/>
+          </w:tcPr>
+          <w:p>
+            <w:pPr>
+              <w:pStyle w:val="ae"/>
+              <w:jc w:val="both"/>
+            </w:pPr>
+            <w:r>
+              <w:t>Микроконтроллер ATmega32 имеет множество признаков RISC-архитектуры, вот некоторые из них:</w:t>
+            </w:r>
+          </w:p>
+          <w:p>
+            <w:pPr>
+              <w:pStyle w:val="ae"/>
+              <w:numPr>
+                <w:ilvl w:val="0"/>
+                <w:numId w:val="10"/>
+              </w:numPr>
+              <w:jc w:val="both"/>
+            </w:pPr>
+            <w:r>
+              <w:t>Фиксированная длина команд: все инструкции ATmega32 имеют одинаковый размер в 16 бит, что делает их выполнение более быстрым и простым.</w:t>
+            </w:r>
+          </w:p>
+          <w:p>
+            <w:pPr>
+              <w:pStyle w:val="ae"/>
+              <w:numPr>
+                <w:ilvl w:val="0"/>
+                <w:numId w:val="10"/>
+              </w:numPr>
+              <w:jc w:val="both"/>
+            </w:pPr>
+            <w:r>
+              <w:t>Ограниченный набор команд: ATmega32 имеет небольшой набор команд, которые выполняются быстро и эффективно.</w:t>
+            </w:r>
+          </w:p>
+          <w:p>
+            <w:pPr>
+              <w:pStyle w:val="ae"/>
+              <w:numPr>
+                <w:ilvl w:val="0"/>
+                <w:numId w:val="10"/>
+              </w:numPr>
+              <w:jc w:val="both"/>
+            </w:pPr>
+            <w:r>
+              <w:t>Однородность регистров: все регистры в ATmega32 имеют одинаковый размер в 8 бит или 16 бит, что упрощает кодирование программ.</w:t>
+            </w:r>
+          </w:p>
+          <w:p>
+            <w:pPr>
+              <w:pStyle w:val="ae"/>
+              <w:numPr>
+                <w:ilvl w:val="0"/>
+                <w:numId w:val="10"/>
+              </w:numPr>
+              <w:jc w:val="both"/>
+            </w:pPr>
+            <w:r>
+              <w:t>Использование стека: ATmega32 использует стек для передачи параметров между функциями, что упрощает программирование и позволяет эффективно использовать память.</w:t>
+            </w:r>
+          </w:p>
+          <w:p>
+            <w:pPr>
+              <w:pStyle w:val="ae"/>
+              <w:jc w:val="both"/>
+            </w:pPr>
+            <w:r>
+              <w:t>Преимущества RISC-архитектуры в микроконтроллере ATmega32 включают:</w:t>
+            </w:r>
+          </w:p>
+          <w:p>
+            <w:pPr>
+              <w:pStyle w:val="ae"/>
+              <w:numPr>
+                <w:ilvl w:val="0"/>
+                <w:numId w:val="11"/>
+              </w:numPr>
+              <w:jc w:val="both"/>
+            </w:pPr>
+            <w:r>
+              <w:t>Высокая производительность: RISC-архитектура позволяет быстро выполнять простые команды, что обеспечивает высокую производительность микроконтроллера.</w:t>
+            </w:r>
+          </w:p>
+          <w:p>
+            <w:pPr>
+              <w:pStyle w:val="ae"/>
+              <w:numPr>
+                <w:ilvl w:val="0"/>
+                <w:numId w:val="11"/>
+              </w:numPr>
+              <w:jc w:val="both"/>
+            </w:pPr>
+            <w:r>
+              <w:t>Низкое энергопотребление: благодаря простоте и эффективности команд RISC-архитектуры, микроконтроллеры на ее основе потребляют меньше энергии.</w:t>
+            </w:r>
+          </w:p>
+          <w:p>
+            <w:pPr>
+              <w:pStyle w:val="ae"/>
+              <w:numPr>
+                <w:ilvl w:val="0"/>
+                <w:numId w:val="11"/>
+              </w:numPr>
+              <w:jc w:val="both"/>
+            </w:pPr>
+            <w:r>
+              <w:lastRenderedPageBreak/>
+              <w:t>Меньший размер чипа: меньший набор команд и однородность регистров позволяют уменьшить размер чипа, что снижает стоимость производства.</w:t>
+            </w:r>
+          </w:p>
+          <w:p>
+            <w:pPr>
+              <w:pStyle w:val="ae"/>
+              <w:jc w:val="both"/>
+            </w:pPr>
+            <w:r>
+              <w:t>Недостатки RISC-архитектуры в микроконтроллере ATmega32 включают:</w:t>
+            </w:r>
+          </w:p>
+          <w:p>
+            <w:pPr>
+              <w:pStyle w:val="ae"/>
+              <w:numPr>
+                <w:ilvl w:val="0"/>
+                <w:numId w:val="12"/>
+              </w:numPr>
+              <w:jc w:val="both"/>
+            </w:pPr>
+            <w:r>
+              <w:t>Ограниченный набор команд: ограниченный набор команд может усложнить разработку сложных алгоритмов.</w:t>
+            </w:r>
+          </w:p>
+          <w:p>
+            <w:pPr>
+              <w:pStyle w:val="ae"/>
+              <w:numPr>
+                <w:ilvl w:val="0"/>
+                <w:numId w:val="12"/>
+              </w:numPr>
+              <w:jc w:val="both"/>
+            </w:pPr>
+            <w:r>
+              <w:t>Неэффективность при выполнении сложных команд: RISC-архитектура не всегда эффективна при выполнении сложных команд, которые требуют многократных обращений к памяти.</w:t>
+            </w:r>
+          </w:p>
+          <w:p>
+            <w:pPr>
+              <w:pStyle w:val="ae"/>
+              <w:numPr>
+                <w:ilvl w:val="0"/>
+                <w:numId w:val="12"/>
+              </w:numPr>
+              <w:jc w:val="both"/>
+            </w:pPr>
+            <w:r>
+              <w:t>Ограничения на работу с памятью: доступ к памяти в RISC-архитектуре может быть ограничен, что усложняет работу с данными в некоторых случаях.</w:t>
+            </w:r>
+          </w:p>
+          <w:p>
+            <w:pPr>
+              <w:spacing w:line="269" w:lineRule="auto"/>
+              <w:ind w:firstLine="0"/>
+            </w:pPr>
+          </w:p>
+        </w:tc>
+      </w:tr>
+      <w:tr>
+        <w:tc>
+          <w:tcPr>
+            <w:tcW w:w="5381" w:type="dxa"/>
+          </w:tcPr>
+          <w:p>
+            <w:pPr>
+              <w:spacing w:line="269" w:lineRule="auto"/>
+              <w:ind w:firstLine="0"/>
+            </w:pPr>
+            <w:r>
+              <w:lastRenderedPageBreak/>
+              <w:t xml:space="preserve">От чего зависит время выполнения команд </w:t>
+            </w:r>
+            <w:r>
+              <w:rPr>
+                <w:rFonts w:cs="Times New Roman"/>
+                <w:sz w:val="30"/>
+                <w:szCs w:val="30"/>
+              </w:rPr>
+              <w:t>SBIS</w:t>
+            </w:r>
+            <w:r>
+              <w:rPr>
+                <w:sz w:val="40"/>
+              </w:rPr>
+              <w:t xml:space="preserve"> </w:t>
+            </w:r>
+            <w:r>
+              <w:t xml:space="preserve">и </w:t>
+            </w:r>
+            <w:r>
+              <w:rPr>
+                <w:lang w:val="en-US"/>
+              </w:rPr>
+              <w:t>BRLT</w:t>
+            </w:r>
+            <w:r>
+              <w:t>?</w:t>
+            </w:r>
+            <w:r>
+              <w:t xml:space="preserve"> </w:t>
+            </w:r>
+            <w:r>
+              <w:t>Приведите примеры кода (до 3-10 команд каждый), приводящие к различной продолжительности выполнения указанных</w:t>
+            </w:r>
+            <w:r>
+              <w:t xml:space="preserve"> </w:t>
+            </w:r>
+            <w:r>
+              <w:t>команд</w:t>
+            </w:r>
+          </w:p>
+        </w:tc>
+        <w:tc>
+          <w:tcPr>
+            <w:tcW w:w="5381" w:type="dxa"/>
+          </w:tcPr>
+          <w:p>
+            <w:pPr>
+              <w:pStyle w:val="ae"/>
+            </w:pPr>
+            <w:r>
+              <w:t>Время выполнения команды SBIS и BRLT зависит от частоты тактового генератора микроконтроллера, на котором они выполняются. Также время выполнения этих команд может быть увеличено, если они используются в комбинации с другими командами, которые занимают время на выполнение.</w:t>
+            </w:r>
+          </w:p>
+          <w:p>
+            <w:pPr>
+              <w:pStyle w:val="ae"/>
+            </w:pPr>
+            <w:r>
+              <w:t>Команда SBIS используется для проверки установки бита в регистре ввода-вывода. Время выполнения этой команды составляет один такт.</w:t>
+            </w:r>
+          </w:p>
+          <w:p>
+            <w:pPr>
+              <w:pStyle w:val="ae"/>
+            </w:pPr>
+            <w:r>
+              <w:t>Пример кода, использующего команду SBIS:</w:t>
+            </w:r>
+          </w:p>
+          <w:p>
+            <w:pPr>
+              <w:pStyle w:val="HTML"/>
+            </w:pPr>
+            <w:r>
+              <w:rPr>
+                <w:rStyle w:val="HTML1"/>
+              </w:rPr>
+              <w:t>SBIS PINB, 0</w:t>
+            </w:r>
+          </w:p>
+          <w:p>
+            <w:pPr>
+              <w:pStyle w:val="ae"/>
+            </w:pPr>
+            <w:r>
+              <w:t>Команда BRLT используется для выполнения условного перехода на метку, если значение регистра меньше заданного. Время выполнения этой команды зависит от того, будет ли выполнен переход или нет. Если переход будет выполнен, то время выполнения составит два такта, если переход не будет выполнен, то время выполнения будет равно одному такту.</w:t>
+            </w:r>
+          </w:p>
+          <w:p>
+            <w:pPr>
+              <w:pStyle w:val="ae"/>
+            </w:pPr>
+            <w:r>
+              <w:t>Пример кода, использующего команду BRLT:</w:t>
+            </w:r>
+          </w:p>
+          <w:p>
+            <w:pPr>
+              <w:pStyle w:val="HTML"/>
+              <w:rPr>
+                <w:rStyle w:val="HTML1"/>
+                <w:lang w:val="en-US"/>
+              </w:rPr>
+            </w:pPr>
+            <w:r>
+              <w:rPr>
+                <w:rStyle w:val="HTML1"/>
+                <w:lang w:val="en-US"/>
+              </w:rPr>
+              <w:t>LDI R16, 10</w:t>
+            </w:r>
+          </w:p>
+          <w:p>
+            <w:pPr>
+              <w:pStyle w:val="HTML"/>
+              <w:rPr>
+                <w:rStyle w:val="HTML1"/>
+                <w:lang w:val="en-US"/>
+              </w:rPr>
+            </w:pPr>
+            <w:r>
+              <w:rPr>
+                <w:rStyle w:val="HTML1"/>
+                <w:lang w:val="en-US"/>
+              </w:rPr>
+              <w:t>LDI R17, 20</w:t>
+            </w:r>
+          </w:p>
+          <w:p>
+            <w:pPr>
+              <w:pStyle w:val="HTML"/>
+              <w:rPr>
+                <w:rStyle w:val="HTML1"/>
+                <w:lang w:val="en-US"/>
+              </w:rPr>
+            </w:pPr>
+            <w:r>
+              <w:rPr>
+                <w:rStyle w:val="HTML1"/>
+                <w:lang w:val="en-US"/>
+              </w:rPr>
+              <w:t>CP R16, R17</w:t>
+            </w:r>
+          </w:p>
+          <w:p>
+            <w:pPr>
+              <w:pStyle w:val="HTML"/>
+              <w:rPr>
+                <w:rStyle w:val="HTML1"/>
+              </w:rPr>
+            </w:pPr>
+            <w:r>
+              <w:rPr>
+                <w:rStyle w:val="HTML1"/>
+              </w:rPr>
+              <w:t>BRLT label1</w:t>
+            </w:r>
+          </w:p>
+          <w:p>
+            <w:pPr>
+              <w:pStyle w:val="HTML"/>
+              <w:rPr>
+                <w:rStyle w:val="HTML1"/>
+              </w:rPr>
+            </w:pPr>
+            <w:r>
+              <w:rPr>
+                <w:rStyle w:val="HTML1"/>
+              </w:rPr>
+              <w:t>NOP</w:t>
+            </w:r>
+          </w:p>
+          <w:p>
+            <w:pPr>
+              <w:pStyle w:val="HTML"/>
+            </w:pPr>
+            <w:r>
+              <w:rPr>
+                <w:rStyle w:val="hljs-section"/>
+              </w:rPr>
+              <w:t>label1: NOP</w:t>
+            </w:r>
+          </w:p>
+          <w:p>
+            <w:pPr>
+              <w:spacing w:line="269" w:lineRule="auto"/>
+              <w:ind w:firstLine="0"/>
+              <w:rPr>
+                <w:sz w:val="24"/>
+                <w:szCs w:val="24"/>
+              </w:rPr>
+            </w:pPr>
+            <w:r>
+              <w:rPr>
+                <w:sz w:val="24"/>
+                <w:szCs w:val="24"/>
+              </w:rPr>
+              <w:lastRenderedPageBreak/>
+              <w:t>В этом примере мы загружаем значения 10 и 20 в регистры R16 и R17, затем сравниваем их с помощью команды CP. Если значение в R16 меньше, чем значение в R17, то произойдет переход на метку label1, где будет выполнена команда NOP. Если же значение в R16 больше или равно значению в R17, то переход не будет выполнен и будет выполнена следующая команда NOP без дополнительных задержек.</w:t>
+            </w:r>
+          </w:p>
+        </w:tc>
+      </w:tr>
+      <w:tr>
+        <w:tc>
+          <w:tcPr>
+            <w:tcW w:w="5381" w:type="dxa"/>
+          </w:tcPr>
+          <w:p>
+            <w:pPr>
+              <w:spacing w:line="269" w:lineRule="auto"/>
+              <w:ind w:firstLine="0"/>
+            </w:pPr>
+            <w:r>
+              <w:lastRenderedPageBreak/>
+              <w:t>Укажите команды и их аргументы в виде имён регистров общего назначения, портов ввода-вывода и констант в десятичной или шестнадцатеричной системе счисления для следующих машинных слов: 1001 0110 0111 1111, 1111 0011 1110 1101, 1010 1010 0011 1010 и 1001 1010 0011 011</w:t>
+            </w:r>
+            <w:r>
+              <w:t>0?</w:t>
+            </w:r>
+          </w:p>
+        </w:tc>
+        <w:tc>
+          <w:tcPr>
+            <w:tcW w:w="5381" w:type="dxa"/>
+          </w:tcPr>
+          <w:p>
+            <w:pPr>
+              <w:pStyle w:val="ae"/>
+              <w:rPr>
+                <w:rStyle w:val="hljs-operator"/>
+              </w:rPr>
+            </w:pPr>
+            <w:r>
+              <w:t>Для того, чтобы определить команды и их аргументы из машинных слов, необходимо знать формат команд и их кодирование. В микроконтроллере ATmega32 команды кодируются в 16-битные слова и имеют следующий формат:</w:t>
+            </w:r>
+          </w:p>
+          <w:tbl>
+            <w:tblPr>
+              <w:tblStyle w:val="a5"/>
+              <w:tblW w:w="0" w:type="auto"/>
+              <w:tblLook w:val="04A0" w:firstRow="1" w:lastRow="0" w:firstColumn="1" w:lastColumn="0" w:noHBand="0" w:noVBand="1"/>
+            </w:tblPr>
+            <w:tblGrid>
+              <w:gridCol w:w="1718"/>
+              <w:gridCol w:w="1718"/>
+              <w:gridCol w:w="1719"/>
+            </w:tblGrid>
+            <w:tr>
+              <w:tc>
+                <w:tcPr>
+                  <w:tcW w:w="1718" w:type="dxa"/>
+                </w:tcPr>
+                <w:p>
+                  <w:pPr>
+                    <w:pStyle w:val="ae"/>
+                  </w:pPr>
+                  <w:r>
+                    <w:rPr>
+                      <w:rStyle w:val="hljs-variable"/>
+                    </w:rPr>
+                    <w:t>Opcode</w:t>
+                  </w:r>
+                </w:p>
+              </w:tc>
+              <w:tc>
+                <w:tcPr>
+                  <w:tcW w:w="1718" w:type="dxa"/>
+                </w:tcPr>
+                <w:p>
+                  <w:pPr>
+                    <w:pStyle w:val="ae"/>
+                  </w:pPr>
+                  <w:r>
+                    <w:rPr>
+                      <w:rStyle w:val="hljs-variable"/>
+                    </w:rPr>
+                    <w:t>Rd</w:t>
+                  </w:r>
+                </w:p>
+              </w:tc>
+              <w:tc>
+                <w:tcPr>
+                  <w:tcW w:w="1719" w:type="dxa"/>
+                </w:tcPr>
+                <w:p>
+                  <w:pPr>
+                    <w:pStyle w:val="ae"/>
+                  </w:pPr>
+                  <w:r>
+                    <w:rPr>
+                      <w:rStyle w:val="hljs-builtin"/>
+                      <w:rFonts w:eastAsiaTheme="majorEastAsia"/>
+                    </w:rPr>
+                    <w:t>K</w:t>
+                  </w:r>
+                </w:p>
+              </w:tc>
+            </w:tr>
+            <w:tr>
+              <w:tc>
+                <w:tcPr>
+                  <w:tcW w:w="1718" w:type="dxa"/>
+                </w:tcPr>
+                <w:p>
+                  <w:pPr>
+                    <w:pStyle w:val="ae"/>
+                  </w:pPr>
+                  <w:r>
+                    <w:rPr>
+                      <w:rStyle w:val="hljs-number"/>
+                    </w:rPr>
+                    <w:t>15</w:t>
+                  </w:r>
+                  <w:r>
+                    <w:rPr>
+                      <w:rStyle w:val="hljs-operator"/>
+                    </w:rPr>
+                    <w:t>-</w:t>
+                  </w:r>
+                  <w:r>
+                    <w:rPr>
+                      <w:rStyle w:val="hljs-number"/>
+                    </w:rPr>
+                    <w:t>12</w:t>
+                  </w:r>
+                </w:p>
+              </w:tc>
+              <w:tc>
+                <w:tcPr>
+                  <w:tcW w:w="1718" w:type="dxa"/>
+                </w:tcPr>
+                <w:p>
+                  <w:pPr>
+                    <w:pStyle w:val="ae"/>
+                  </w:pPr>
+                  <w:r>
+                    <w:rPr>
+                      <w:rStyle w:val="hljs-number"/>
+                    </w:rPr>
+                    <w:t>11</w:t>
+                  </w:r>
+                  <w:r>
+                    <w:rPr>
+                      <w:rStyle w:val="hljs-operator"/>
+                    </w:rPr>
+                    <w:t>-</w:t>
+                  </w:r>
+                  <w:r>
+                    <w:rPr>
+                      <w:rStyle w:val="hljs-number"/>
+                    </w:rPr>
+                    <w:t>8</w:t>
+                  </w:r>
+                </w:p>
+              </w:tc>
+              <w:tc>
+                <w:tcPr>
+                  <w:tcW w:w="1719" w:type="dxa"/>
+                </w:tcPr>
+                <w:p>
+                  <w:pPr>
+                    <w:pStyle w:val="ae"/>
+                  </w:pPr>
+                  <w:r>
+                    <w:rPr>
+                      <w:rStyle w:val="hljs-number"/>
+                    </w:rPr>
+                    <w:t>7</w:t>
+                  </w:r>
+                  <w:r>
+                    <w:rPr>
+                      <w:rStyle w:val="hljs-operator"/>
+                    </w:rPr>
+                    <w:t>-</w:t>
+                  </w:r>
+                  <w:r>
+                    <w:rPr>
+                      <w:rStyle w:val="hljs-number"/>
+                    </w:rPr>
+                    <w:t>0</w:t>
+                  </w:r>
+                </w:p>
+              </w:tc>
+            </w:tr>
+          </w:tbl>
+          <w:p>
+            <w:pPr>
+              <w:pStyle w:val="ae"/>
+            </w:pPr>
+            <w:r>
+              <w:rPr>
+                <w:rFonts w:hAnsi="Symbol"/>
+              </w:rPr>
+              <w:t></w:t>
+            </w:r>
+            <w:r>
+              <w:t xml:space="preserve">  Машинное слово: 1001 0110 0111 1111</w:t>
+            </w:r>
+          </w:p>
+          <w:p>
+            <w:pPr>
+              <w:numPr>
+                <w:ilvl w:val="0"/>
+                <w:numId w:val="13"/>
+              </w:numPr>
+              <w:spacing w:before="100" w:beforeAutospacing="1" w:after="100" w:afterAutospacing="1"/>
+              <w:jc w:val="left"/>
+            </w:pPr>
+            <w:r>
+              <w:t>Opcode: 1001 (SBC)</w:t>
+            </w:r>
+          </w:p>
+          <w:p>
+            <w:pPr>
+              <w:numPr>
+                <w:ilvl w:val="0"/>
+                <w:numId w:val="13"/>
+              </w:numPr>
+              <w:spacing w:before="100" w:beforeAutospacing="1" w:after="100" w:afterAutospacing="1"/>
+              <w:jc w:val="left"/>
+            </w:pPr>
+            <w:r>
+              <w:t>Rd: 0110 (R6)</w:t>
+            </w:r>
+          </w:p>
+          <w:p>
+            <w:pPr>
+              <w:numPr>
+                <w:ilvl w:val="0"/>
+                <w:numId w:val="13"/>
+              </w:numPr>
+              <w:spacing w:before="100" w:beforeAutospacing="1" w:after="100" w:afterAutospacing="1"/>
+              <w:jc w:val="left"/>
+            </w:pPr>
+            <w:r>
+              <w:t>K: 0111 1111 (0x7F)</w:t>
+            </w:r>
+          </w:p>
+          <w:p>
+            <w:pPr>
+              <w:pStyle w:val="ae"/>
+            </w:pPr>
+            <w:r>
+              <w:t>Значит, команда будет иметь вид: SBC R6, #0x7F</w:t>
+            </w:r>
+          </w:p>
+          <w:p>
+            <w:pPr>
+              <w:pStyle w:val="ae"/>
+            </w:pPr>
+            <w:r>
+              <w:rPr>
+                <w:rFonts w:hAnsi="Symbol"/>
+              </w:rPr>
+              <w:t></w:t>
+            </w:r>
+            <w:r>
+              <w:t xml:space="preserve">  Машинное слово: 1111 0011 1110 1101</w:t>
+            </w:r>
+          </w:p>
+          <w:p>
+            <w:pPr>
+              <w:numPr>
+                <w:ilvl w:val="0"/>
+                <w:numId w:val="14"/>
+              </w:numPr>
+              <w:spacing w:before="100" w:beforeAutospacing="1" w:after="100" w:afterAutospacing="1"/>
+              <w:jc w:val="left"/>
+            </w:pPr>
+            <w:r>
+              <w:t>Opcode: 1111 (LPM)</w:t>
+            </w:r>
+          </w:p>
+          <w:p>
+            <w:pPr>
+              <w:numPr>
+                <w:ilvl w:val="0"/>
+                <w:numId w:val="14"/>
+              </w:numPr>
+              <w:spacing w:before="100" w:beforeAutospacing="1" w:after="100" w:afterAutospacing="1"/>
+              <w:jc w:val="left"/>
+            </w:pPr>
+            <w:r>
+              <w:t>Rd: 0011 (R3)</w:t>
+            </w:r>
+          </w:p>
+          <w:p>
+            <w:pPr>
+              <w:numPr>
+                <w:ilvl w:val="0"/>
+                <w:numId w:val="14"/>
+              </w:numPr>
+              <w:spacing w:before="100" w:beforeAutospacing="1" w:after="100" w:afterAutospacing="1"/>
+              <w:jc w:val="left"/>
+            </w:pPr>
+            <w:r>
+              <w:t>K: 1110 1101 (0xED)</w:t>
+            </w:r>
+          </w:p>
+          <w:p>
+            <w:pPr>
+              <w:pStyle w:val="ae"/>
+            </w:pPr>
+            <w:r>
+              <w:t>Значит, команда будет иметь вид: LPM R3, Z</w:t>
+            </w:r>
+          </w:p>
+          <w:p>
+            <w:pPr>
+              <w:pStyle w:val="ae"/>
+            </w:pPr>
+            <w:r>
+              <w:rPr>
+                <w:rFonts w:hAnsi="Symbol"/>
+              </w:rPr>
+              <w:t></w:t>
+            </w:r>
+            <w:r>
+              <w:t xml:space="preserve">  Машинное слово: 1010 1010 0011 1010</w:t>
+            </w:r>
+          </w:p>
+          <w:p>
+            <w:pPr>
+              <w:numPr>
+                <w:ilvl w:val="0"/>
+                <w:numId w:val="15"/>
+              </w:numPr>
+              <w:spacing w:before="100" w:beforeAutospacing="1" w:after="100" w:afterAutospacing="1"/>
+              <w:jc w:val="left"/>
+            </w:pPr>
+            <w:r>
+              <w:t>Opcode: 1010 (LDX)</w:t>
+            </w:r>
+          </w:p>
+          <w:p>
+            <w:pPr>
+              <w:numPr>
+                <w:ilvl w:val="0"/>
+                <w:numId w:val="15"/>
+              </w:numPr>
+              <w:spacing w:before="100" w:beforeAutospacing="1" w:after="100" w:afterAutospacing="1"/>
+              <w:jc w:val="left"/>
+            </w:pPr>
+            <w:r>
+              <w:t>Rd: 1010 (X)</w:t>
+            </w:r>
+          </w:p>
+          <w:p>
+            <w:pPr>
+              <w:numPr>
+                <w:ilvl w:val="0"/>
+                <w:numId w:val="15"/>
+              </w:numPr>
+              <w:spacing w:before="100" w:beforeAutospacing="1" w:after="100" w:afterAutospacing="1"/>
+              <w:jc w:val="left"/>
+            </w:pPr>
+            <w:r>
+              <w:t>K: 0011 1010 (0x3A)</w:t>
+            </w:r>
+          </w:p>
+          <w:p>
+            <w:pPr>
+              <w:pStyle w:val="ae"/>
+            </w:pPr>
+            <w:r>
+              <w:t>Значит, команда будет иметь вид: LDX X, #0x3A</w:t>
+            </w:r>
+          </w:p>
+          <w:p>
+            <w:pPr>
+              <w:pStyle w:val="ae"/>
+            </w:pPr>
+            <w:r>
+              <w:rPr>
+                <w:rFonts w:hAnsi="Symbol"/>
+              </w:rPr>
+              <w:t></w:t>
+            </w:r>
+            <w:r>
+              <w:t xml:space="preserve">  Машинное слово: 1001 1010 0011 0110</w:t>
+            </w:r>
+          </w:p>
+          <w:p>
+            <w:pPr>
+              <w:numPr>
+                <w:ilvl w:val="0"/>
+                <w:numId w:val="16"/>
+              </w:numPr>
+              <w:spacing w:before="100" w:beforeAutospacing="1" w:after="100" w:afterAutospacing="1"/>
+              <w:jc w:val="left"/>
+            </w:pPr>
+            <w:r>
+              <w:t>Opcode: 1001 (SBIC)</w:t>
+            </w:r>
+          </w:p>
+          <w:p>
+            <w:pPr>
+              <w:numPr>
+                <w:ilvl w:val="0"/>
+                <w:numId w:val="16"/>
+              </w:numPr>
+              <w:spacing w:before="100" w:beforeAutospacing="1" w:after="100" w:afterAutospacing="1"/>
+              <w:jc w:val="left"/>
+            </w:pPr>
+            <w:r>
+              <w:t>Rd: 1010 (A)</w:t>
+            </w:r>
+          </w:p>
+          <w:p>
+            <w:pPr>
+              <w:numPr>
+                <w:ilvl w:val="0"/>
+                <w:numId w:val="16"/>
+              </w:numPr>
+              <w:spacing w:before="100" w:beforeAutospacing="1" w:after="100" w:afterAutospacing="1"/>
+              <w:jc w:val="left"/>
+            </w:pPr>
+            <w:r>
+              <w:t>K: 0011 0110 (0x36)</w:t>
+            </w:r>
+          </w:p>
+          <w:p>
+            <w:pPr>
+              <w:pStyle w:val="ae"/>
+            </w:pPr>
+            <w:r>
+              <w:t>Значит, команда будет иметь вид: SBIC A, 6</w:t>
+            </w:r>
+          </w:p>
+        </w:tc>
+      </w:tr>
+      <w:tr>
+        <w:tc>
+          <w:tcPr>
+            <w:tcW w:w="5381" w:type="dxa"/>
+          </w:tcPr>
+          <w:p>
+            <w:pPr>
+              <w:spacing w:line="269" w:lineRule="auto"/>
+              <w:ind w:firstLine="0"/>
+            </w:pPr>
+            <w:r>
+              <w:lastRenderedPageBreak/>
+              <w:t>Приведите пример выполнения циклического сдвига вправо 8-разрядного числа (с переходом младшего разряда в старший) без использования флага Т. Приведите пример из трёх машинных команд, обеспечивающих сложение 24-разрядного числа с 24-разрядной константой</w:t>
+            </w:r>
+            <w:r>
+              <w:t>.</w:t>
+            </w:r>
+          </w:p>
+        </w:tc>
+        <w:tc>
+          <w:tcPr>
+            <w:tcW w:w="5381" w:type="dxa"/>
+          </w:tcPr>
+          <w:p>
+            <w:pPr>
+              <w:spacing w:line="269" w:lineRule="auto"/>
+              <w:ind w:firstLine="0"/>
+            </w:pPr>
+            <w:r>
+              <w:t>П</w:t>
+            </w:r>
+            <w:r>
+              <w:t>ример выполнения циклического сдвига вправо 8-разрядного числа (с переходом младшего разряда в старший) без использования флага Т</w:t>
+            </w:r>
+            <w:r>
+              <w:t>:</w:t>
+            </w:r>
+          </w:p>
+          <w:p>
+            <w:pPr>
+              <w:spacing w:line="269" w:lineRule="auto"/>
+              <w:ind w:firstLine="0"/>
+            </w:pPr>
+          </w:p>
+          <w:p>
+            <w:pPr>
+              <w:pStyle w:val="HTML"/>
+              <w:rPr>
+                <w:rStyle w:val="HTML1"/>
+              </w:rPr>
+            </w:pPr>
+            <w:r>
+              <w:rPr>
+                <w:rStyle w:val="hljs-operator"/>
+              </w:rPr>
+              <w:t>;</w:t>
+            </w:r>
+            <w:r>
+              <w:rPr>
+                <w:rStyle w:val="HTML1"/>
+              </w:rPr>
+              <w:t xml:space="preserve"> Предположим</w:t>
+            </w:r>
+            <w:r>
+              <w:rPr>
+                <w:rStyle w:val="hljs-operator"/>
+              </w:rPr>
+              <w:t>,</w:t>
+            </w:r>
+            <w:r>
+              <w:rPr>
+                <w:rStyle w:val="HTML1"/>
+              </w:rPr>
+              <w:t xml:space="preserve"> что число находится в регистре </w:t>
+            </w:r>
+            <w:r>
+              <w:rPr>
+                <w:rStyle w:val="hljs-variable"/>
+              </w:rPr>
+              <w:t>R16</w:t>
+            </w:r>
+          </w:p>
+          <w:p>
+            <w:pPr>
+              <w:pStyle w:val="HTML"/>
+              <w:rPr>
+                <w:rStyle w:val="HTML1"/>
+              </w:rPr>
+            </w:pPr>
+            <w:r>
+              <w:rPr>
+                <w:rStyle w:val="hljs-operator"/>
+              </w:rPr>
+              <w:t>;</w:t>
+            </w:r>
+            <w:r>
+              <w:rPr>
+                <w:rStyle w:val="HTML1"/>
+              </w:rPr>
+              <w:t xml:space="preserve"> Циклический сдвиг вправо с переходом младшего разряда в старший</w:t>
+            </w:r>
+          </w:p>
+          <w:p>
+            <w:pPr>
+              <w:pStyle w:val="HTML"/>
+              <w:rPr>
+                <w:rStyle w:val="HTML1"/>
+              </w:rPr>
+            </w:pPr>
+            <w:r>
+              <w:rPr>
+                <w:rStyle w:val="hljs-variable"/>
+              </w:rPr>
+              <w:t>LSR</w:t>
+            </w:r>
+            <w:r>
+              <w:rPr>
+                <w:rStyle w:val="HTML1"/>
+              </w:rPr>
+              <w:t xml:space="preserve"> </w:t>
+            </w:r>
+            <w:r>
+              <w:rPr>
+                <w:rStyle w:val="hljs-variable"/>
+              </w:rPr>
+              <w:t>R16</w:t>
+            </w:r>
+            <w:r>
+              <w:rPr>
+                <w:rStyle w:val="HTML1"/>
+              </w:rPr>
+              <w:t xml:space="preserve"> </w:t>
+            </w:r>
+            <w:r>
+              <w:rPr>
+                <w:rStyle w:val="hljs-operator"/>
+              </w:rPr>
+              <w:t>;</w:t>
+            </w:r>
+            <w:r>
+              <w:rPr>
+                <w:rStyle w:val="HTML1"/>
+              </w:rPr>
+              <w:t xml:space="preserve"> сдвиг вправо на </w:t>
+            </w:r>
+            <w:r>
+              <w:rPr>
+                <w:rStyle w:val="hljs-number"/>
+              </w:rPr>
+              <w:t>1</w:t>
+            </w:r>
+            <w:r>
+              <w:rPr>
+                <w:rStyle w:val="HTML1"/>
+              </w:rPr>
+              <w:t xml:space="preserve"> разряд</w:t>
+            </w:r>
+            <w:r>
+              <w:rPr>
+                <w:rStyle w:val="hljs-operator"/>
+              </w:rPr>
+              <w:t>,</w:t>
+            </w:r>
+            <w:r>
+              <w:rPr>
+                <w:rStyle w:val="HTML1"/>
+              </w:rPr>
+              <w:t xml:space="preserve"> младший бит сохраняется в флаге </w:t>
+            </w:r>
+            <w:r>
+              <w:rPr>
+                <w:rStyle w:val="hljs-builtin"/>
+                <w:rFonts w:eastAsiaTheme="majorEastAsia"/>
+              </w:rPr>
+              <w:t>C</w:t>
+            </w:r>
+          </w:p>
+          <w:p>
+            <w:pPr>
+              <w:pStyle w:val="HTML"/>
+            </w:pPr>
+            <w:r>
+              <w:rPr>
+                <w:rStyle w:val="hljs-variable"/>
+              </w:rPr>
+              <w:t>ROL</w:t>
+            </w:r>
+            <w:r>
+              <w:rPr>
+                <w:rStyle w:val="HTML1"/>
+              </w:rPr>
+              <w:t xml:space="preserve"> </w:t>
+            </w:r>
+            <w:r>
+              <w:rPr>
+                <w:rStyle w:val="hljs-variable"/>
+              </w:rPr>
+              <w:t>R16</w:t>
+            </w:r>
+            <w:r>
+              <w:rPr>
+                <w:rStyle w:val="HTML1"/>
+              </w:rPr>
+              <w:t xml:space="preserve"> </w:t>
+            </w:r>
+            <w:r>
+              <w:rPr>
+                <w:rStyle w:val="hljs-operator"/>
+              </w:rPr>
+              <w:t>;</w:t>
+            </w:r>
+            <w:r>
+              <w:rPr>
+                <w:rStyle w:val="HTML1"/>
+              </w:rPr>
+              <w:t xml:space="preserve"> циклический сдвиг вправо на </w:t>
+            </w:r>
+            <w:r>
+              <w:rPr>
+                <w:rStyle w:val="hljs-number"/>
+              </w:rPr>
+              <w:t>1</w:t>
+            </w:r>
+            <w:r>
+              <w:rPr>
+                <w:rStyle w:val="HTML1"/>
+              </w:rPr>
+              <w:t xml:space="preserve"> разряд</w:t>
+            </w:r>
+            <w:r>
+              <w:rPr>
+                <w:rStyle w:val="hljs-operator"/>
+              </w:rPr>
+              <w:t>,</w:t>
+            </w:r>
+            <w:r>
+              <w:rPr>
+                <w:rStyle w:val="HTML1"/>
+              </w:rPr>
+              <w:t xml:space="preserve"> флаг </w:t>
+            </w:r>
+            <w:r>
+              <w:rPr>
+                <w:rStyle w:val="hljs-builtin"/>
+                <w:rFonts w:eastAsiaTheme="majorEastAsia"/>
+              </w:rPr>
+              <w:t>C</w:t>
+            </w:r>
+            <w:r>
+              <w:rPr>
+                <w:rStyle w:val="HTML1"/>
+              </w:rPr>
+              <w:t xml:space="preserve"> устанавливается в значение младшего бита</w:t>
+            </w:r>
+          </w:p>
+          <w:p>
+            <w:pPr>
+              <w:spacing w:line="269" w:lineRule="auto"/>
+              <w:ind w:firstLine="0"/>
+            </w:pPr>
+          </w:p>
+          <w:p>
+            <w:pPr>
+              <w:spacing w:line="269" w:lineRule="auto"/>
+              <w:ind w:firstLine="0"/>
+            </w:pPr>
+            <w:r>
+              <w:t>П</w:t>
+            </w:r>
+            <w:r>
+              <w:t>ример из трёх машинных команд, обеспечивающих сложение 24-разрядного числа с 24-разрядной константой</w:t>
+            </w:r>
+            <w:r>
+              <w:t>:</w:t>
+            </w:r>
+          </w:p>
+          <w:p>
+            <w:pPr>
+              <w:spacing w:line="269" w:lineRule="auto"/>
+              <w:ind w:firstLine="0"/>
+            </w:pPr>
+          </w:p>
+          <w:p>
+            <w:pPr>
+              <w:pStyle w:val="HTML"/>
+              <w:rPr>
+                <w:rStyle w:val="HTML1"/>
+              </w:rPr>
+            </w:pPr>
+            <w:r>
+              <w:rPr>
+                <w:rStyle w:val="HTML1"/>
+              </w:rPr>
+              <w:t>; Предположим, что число находится в регистрах R17:R16:R15</w:t>
+            </w:r>
+          </w:p>
+          <w:p>
+            <w:pPr>
+              <w:pStyle w:val="HTML"/>
+              <w:rPr>
+                <w:rStyle w:val="HTML1"/>
+              </w:rPr>
+            </w:pPr>
+            <w:r>
+              <w:rPr>
+                <w:rStyle w:val="HTML1"/>
+              </w:rPr>
+              <w:t xml:space="preserve">; Константа находится в памяти по адресу </w:t>
+            </w:r>
+            <w:r>
+              <w:rPr>
+                <w:rStyle w:val="hljs-number"/>
+              </w:rPr>
+              <w:t>0</w:t>
+            </w:r>
+            <w:r>
+              <w:rPr>
+                <w:rStyle w:val="HTML1"/>
+              </w:rPr>
+              <w:t>x123456</w:t>
+            </w:r>
+          </w:p>
+          <w:p>
+            <w:pPr>
+              <w:pStyle w:val="HTML"/>
+              <w:rPr>
+                <w:rStyle w:val="HTML1"/>
+              </w:rPr>
+            </w:pPr>
+            <w:r>
+              <w:rPr>
+                <w:rStyle w:val="HTML1"/>
+              </w:rPr>
+              <w:t xml:space="preserve">LDI R18, </w:t>
+            </w:r>
+            <w:r>
+              <w:rPr>
+                <w:rStyle w:val="hljs-builtin"/>
+              </w:rPr>
+              <w:t>high</w:t>
+            </w:r>
+            <w:r>
+              <w:rPr>
+                <w:rStyle w:val="HTML1"/>
+              </w:rPr>
+              <w:t>(</w:t>
+            </w:r>
+            <w:r>
+              <w:rPr>
+                <w:rStyle w:val="hljs-number"/>
+              </w:rPr>
+              <w:t>0</w:t>
+            </w:r>
+            <w:r>
+              <w:rPr>
+                <w:rStyle w:val="HTML1"/>
+              </w:rPr>
+              <w:t>x123456) ; загрузка старшего байта адреса константы в регистр R18</w:t>
+            </w:r>
+          </w:p>
+          <w:p>
+            <w:pPr>
+              <w:pStyle w:val="HTML"/>
+              <w:rPr>
+                <w:rStyle w:val="HTML1"/>
+              </w:rPr>
+            </w:pPr>
+            <w:r>
+              <w:rPr>
+                <w:rStyle w:val="HTML1"/>
+              </w:rPr>
+              <w:t xml:space="preserve">LDI R19, </w:t>
+            </w:r>
+            <w:r>
+              <w:rPr>
+                <w:rStyle w:val="hljs-builtin"/>
+              </w:rPr>
+              <w:t>low</w:t>
+            </w:r>
+            <w:r>
+              <w:rPr>
+                <w:rStyle w:val="HTML1"/>
+              </w:rPr>
+              <w:t>(</w:t>
+            </w:r>
+            <w:r>
+              <w:rPr>
+                <w:rStyle w:val="hljs-number"/>
+              </w:rPr>
+              <w:t>0</w:t>
+            </w:r>
+            <w:r>
+              <w:rPr>
+                <w:rStyle w:val="HTML1"/>
+              </w:rPr>
+              <w:t>x123456) ; загрузка младшего байта адреса константы в регистр R19</w:t>
+            </w:r>
+          </w:p>
+          <w:p>
+            <w:pPr>
+              <w:pStyle w:val="HTML"/>
+              <w:rPr>
+                <w:rStyle w:val="HTML1"/>
+              </w:rPr>
+            </w:pPr>
+            <w:r>
+              <w:rPr>
+                <w:rStyle w:val="HTML1"/>
+              </w:rPr>
+              <w:t xml:space="preserve">LDI R20, </w:t>
+            </w:r>
+            <w:r>
+              <w:rPr>
+                <w:rStyle w:val="hljs-number"/>
+              </w:rPr>
+              <w:t>0</w:t>
+            </w:r>
+            <w:r>
+              <w:rPr>
+                <w:rStyle w:val="HTML1"/>
+              </w:rPr>
+              <w:t xml:space="preserve"> ; загрузка младшего байта результата в регистр R20</w:t>
+            </w:r>
+          </w:p>
+          <w:p>
+            <w:pPr>
+              <w:pStyle w:val="HTML"/>
+              <w:rPr>
+                <w:rStyle w:val="HTML1"/>
+              </w:rPr>
+            </w:pPr>
+            <w:r>
+              <w:rPr>
+                <w:rStyle w:val="HTML1"/>
+              </w:rPr>
+              <w:t>ADD R15, R19 ; прибавление младшего байта адреса константы к младшему байту числа</w:t>
+            </w:r>
+          </w:p>
+          <w:p>
+            <w:pPr>
+              <w:pStyle w:val="HTML"/>
+              <w:rPr>
+                <w:rStyle w:val="HTML1"/>
+              </w:rPr>
+            </w:pPr>
+            <w:r>
+              <w:rPr>
+                <w:rStyle w:val="HTML1"/>
+              </w:rPr>
+              <w:t>ADC R16, R18 ; прибавление старшего байта адреса константы и флага переноса к среднему байту числа</w:t>
+            </w:r>
+          </w:p>
+          <w:p>
+            <w:pPr>
+              <w:pStyle w:val="HTML"/>
+              <w:rPr>
+                <w:rStyle w:val="HTML1"/>
+              </w:rPr>
+            </w:pPr>
+            <w:r>
+              <w:rPr>
+                <w:rStyle w:val="HTML1"/>
+              </w:rPr>
+              <w:t>ADC R17, R20 ; прибавление флага переноса к старшему байту числа</w:t>
+            </w:r>
+          </w:p>
+          <w:p>
+            <w:pPr>
+              <w:pStyle w:val="ae"/>
+              <w:rPr>
+                <w:sz w:val="28"/>
+                <w:szCs w:val="28"/>
+              </w:rPr>
+            </w:pPr>
+            <w:r>
+              <w:rPr>
+                <w:sz w:val="28"/>
+                <w:szCs w:val="28"/>
+              </w:rPr>
+              <w:t>Здесь используется инструкция LDI для загрузки адреса константы в регистры R18 и R19, а затем инструкция ADD с флагом переноса (ADC) для сложения 24-разрядного числа, находящегося в регистрах R17:R16:R15, с 24-разрядной константой, находящейся в памяти по заданному адресу. При этом результат сохраняется в тех же регистрах R17:R16:R15.</w:t>
+            </w:r>
+          </w:p>
+          <w:p>
+            <w:pPr>
+              <w:pStyle w:val="z-"/>
+            </w:pPr>
+            <w:r>
+              <w:t>Начало формы</w:t>
+            </w:r>
+          </w:p>
+          <w:p>
+            <w:pPr>
+              <w:pStyle w:val="z-1"/>
+            </w:pPr>
+            <w:r>
+              <w:t>Конец формы</w:t>
+            </w:r>
+          </w:p>
+          <w:p>
+            <w:pPr>
+              <w:spacing w:line="269" w:lineRule="auto"/>
+              <w:ind w:firstLine="0"/>
+            </w:pPr>
+          </w:p>
+          <w:p>
+            <w:pPr>
+              <w:spacing w:line="269" w:lineRule="auto"/>
+              <w:ind w:firstLine="0"/>
+            </w:pPr>
+          </w:p>
+        </w:tc>
+      </w:tr>
+      <w:tr>
+        <w:tc>
+          <w:tcPr>
+            <w:tcW w:w="5381" w:type="dxa"/>
+          </w:tcPr>
+          <w:p>
+            <w:pPr>
+              <w:spacing w:line="269" w:lineRule="auto"/>
+              <w:ind w:firstLine="0"/>
+            </w:pPr>
+            <w:r>
+              <w:t xml:space="preserve">Обоснуйте, чем вызваны ограничения допустимых значений номеров регистров и </w:t>
+            </w:r>
+            <w:r>
+              <w:lastRenderedPageBreak/>
+              <w:t xml:space="preserve">диапазонов констант в некоторых командах микроконтроллера </w:t>
+            </w:r>
+            <w:r>
+              <w:rPr>
+                <w:lang w:val="en-US"/>
+              </w:rPr>
+              <w:t>ATmega</w:t>
+            </w:r>
+            <w:r>
+              <w:t>32</w:t>
+            </w:r>
+            <w:r>
+              <w:t>?</w:t>
+            </w:r>
+          </w:p>
+        </w:tc>
+        <w:tc>
+          <w:tcPr>
+            <w:tcW w:w="5381" w:type="dxa"/>
+          </w:tcPr>
+          <w:p>
+            <w:pPr>
+              <w:tabs>
+                <w:tab w:val="left" w:pos="1220"/>
+              </w:tabs>
+              <w:spacing w:line="269" w:lineRule="auto"/>
+              <w:ind w:firstLine="0"/>
+            </w:pPr>
+            <w:r>
+              <w:lastRenderedPageBreak/>
+              <w:t>О</w:t>
+            </w:r>
+            <w:r>
+              <w:t xml:space="preserve">граничения допустимых значений номеров регистров и диапазонов констант в некоторых командах микроконтроллера </w:t>
+            </w:r>
+            <w:r>
+              <w:lastRenderedPageBreak/>
+              <w:t>ATmega32 обусловлены ограничением размера инструкции и количеством битов, выделенных для закодирования номера регистра или значения константы</w:t>
+            </w:r>
+            <w:r>
+              <w:t>.</w:t>
+            </w:r>
+          </w:p>
+        </w:tc>
+      </w:tr>
+    </w:tbl>
+    <w:p>
+      <w:pPr>
+        <w:spacing w:line="269" w:lineRule="auto"/>
+        <w:ind w:left="709" w:firstLine="0"/>
+      </w:pPr>
     </w:p>
     <w:p>
       <w:pPr>
@@ -1901,7 +3350,6 @@
         </w:rPr>
         <w:t xml:space="preserve">Фрагмент </w:t>
       </w:r>
-      <w:proofErr w:type="spellStart"/>
       <w:r>
         <w:rPr>
           <w:b w:val="0"/>
@@ -1909,7 +3357,6 @@
         </w:rPr>
         <w:t>lss</w:t>
       </w:r>
-      <w:proofErr w:type="spellEnd"/>
       <w:r>
         <w:rPr>
           <w:b w:val="0"/>
@@ -1996,7 +3443,7 @@
       </w:pPr>
     </w:p>
     <w:sectPr>
-      <w:footerReference w:type="default" r:id="rId11"/>
+      <w:footerReference w:type="default" r:id="rId12"/>
       <w:pgSz w:w="11906" w:h="16838"/>
       <w:pgMar w:top="340" w:right="567" w:bottom="340" w:left="567" w:header="708" w:footer="708" w:gutter="0"/>
       <w:cols w:space="708"/>
@@ -2007,7 +3454,7 @@
 </file>
 
 <file path=word/endnotes.xml><?xml version="1.0" encoding="utf-8"?>
-<w:endnotes xmlns:wpc="http://schemas.microsoft.com/office/word/2010/wordprocessingCanvas" xmlns:cx="http://schemas.microsoft.com/office/drawing/2014/chartex" xmlns:cx1="http://schemas.microsoft.com/office/drawing/2015/9/8/chartex" xmlns:cx2="http://schemas.microsoft.com/office/drawing/2015/10/21/chartex" xmlns:cx3="http://schemas.microsoft.com/office/drawing/2016/5/9/chartex" xmlns:cx4="http://schemas.microsoft.com/office/drawing/2016/5/10/chartex" xmlns:cx5="http://schemas.microsoft.com/office/drawing/2016/5/11/chartex" xmlns:cx6="http://schemas.microsoft.com/office/drawing/2016/5/12/chartex" xmlns:cx7="http://schemas.microsoft.com/office/drawing/2016/5/13/chartex" xmlns:cx8="http://schemas.microsoft.com/office/drawing/2016/5/14/chartex" xmlns:mc="http://schemas.openxmlformats.org/markup-compatibility/2006" xmlns:aink="http://schemas.microsoft.com/office/drawing/2016/ink" xmlns:am3d="http://schemas.microsoft.com/office/drawing/2017/model3d" xmlns:o="urn:schemas-microsoft-com:office:office" xmlns:oel="http://schemas.microsoft.com/office/2019/extlst" xmlns:r="http://schemas.openxmlformats.org/officeDocument/2006/relationships" xmlns:m="http://schemas.openxmlformats.org/officeDocument/2006/math" xmlns:v="urn:schemas-microsoft-com:vml" xmlns:wp14="http://schemas.microsoft.com/office/word/2010/wordprocessingDrawing" xmlns:wp="http://schemas.openxmlformats.org/drawingml/2006/wordprocessingDrawing" xmlns:w10="urn:schemas-microsoft-com:office:word" xmlns:w="http://schemas.openxmlformats.org/wordprocessingml/2006/main" xmlns:w14="http://schemas.microsoft.com/office/word/2010/wordml" xmlns:w15="http://schemas.microsoft.com/office/word/2012/wordml" xmlns:w16cex="http://schemas.microsoft.com/office/word/2018/wordml/cex" xmlns:w16cid="http://schemas.microsoft.com/office/word/2016/wordml/cid" xmlns:w16="http://schemas.microsoft.com/office/word/2018/wordml" xmlns:w16sdtdh="http://schemas.microsoft.com/office/word/2020/wordml/sdtdatahash" xmlns:w16se="http://schemas.microsoft.com/office/word/2015/wordml/symex" xmlns:wpg="http://schemas.microsoft.com/office/word/2010/wordprocessingGroup" xmlns:wpi="http://schemas.microsoft.com/office/word/2010/wordprocessingInk" xmlns:wne="http://schemas.microsoft.com/office/word/2006/wordml" xmlns:wps="http://schemas.microsoft.com/office/word/2010/wordprocessingShape" mc:Ignorable="w14 w15 w16se w16cid w16 w16cex w16sdtdh wp14">
+<w:endnotes xmlns:wpc="http://schemas.microsoft.com/office/word/2010/wordprocessingCanvas" xmlns:cx="http://schemas.microsoft.com/office/drawing/2014/chartex" xmlns:cx1="http://schemas.microsoft.com/office/drawing/2015/9/8/chartex" xmlns:cx2="http://schemas.microsoft.com/office/drawing/2015/10/21/chartex" xmlns:cx3="http://schemas.microsoft.com/office/drawing/2016/5/9/chartex" xmlns:cx4="http://schemas.microsoft.com/office/drawing/2016/5/10/chartex" xmlns:cx5="http://schemas.microsoft.com/office/drawing/2016/5/11/chartex" xmlns:cx6="http://schemas.microsoft.com/office/drawing/2016/5/12/chartex" xmlns:cx7="http://schemas.microsoft.com/office/drawing/2016/5/13/chartex" xmlns:cx8="http://schemas.microsoft.com/office/drawing/2016/5/14/chartex" xmlns:mc="http://schemas.openxmlformats.org/markup-compatibility/2006" xmlns:aink="http://schemas.microsoft.com/office/drawing/2016/ink" xmlns:am3d="http://schemas.microsoft.com/office/drawing/2017/model3d" xmlns:o="urn:schemas-microsoft-com:office:office" xmlns:oel="http://schemas.microsoft.com/office/2019/extlst" xmlns:r="http://schemas.openxmlformats.org/officeDocument/2006/relationships" xmlns:m="http://schemas.openxmlformats.org/officeDocument/2006/math" xmlns:v="urn:schemas-microsoft-com:vml" xmlns:wp14="http://schemas.microsoft.com/office/word/2010/wordprocessingDrawing" xmlns:wp="http://schemas.openxmlformats.org/drawingml/2006/wordprocessingDrawing" xmlns:w10="urn:schemas-microsoft-com:office:word" xmlns:w="http://schemas.openxmlformats.org/wordprocessingml/2006/main" xmlns:w14="http://schemas.microsoft.com/office/word/2010/wordml" xmlns:w15="http://schemas.microsoft.com/office/word/2012/wordml" xmlns:w16cex="http://schemas.microsoft.com/office/word/2018/wordml/cex" xmlns:w16cid="http://schemas.microsoft.com/office/word/2016/wordml/cid" xmlns:w16="http://schemas.microsoft.com/office/word/2018/wordml" xmlns:w16du="http://schemas.microsoft.com/office/word/2023/wordml/word16du" xmlns:w16sdtdh="http://schemas.microsoft.com/office/word/2020/wordml/sdtdatahash" xmlns:w16se="http://schemas.microsoft.com/office/word/2015/wordml/symex" xmlns:wpg="http://schemas.microsoft.com/office/word/2010/wordprocessingGroup" xmlns:wpi="http://schemas.microsoft.com/office/word/2010/wordprocessingInk" xmlns:wne="http://schemas.microsoft.com/office/word/2006/wordml" xmlns:wps="http://schemas.microsoft.com/office/word/2010/wordprocessingShape" mc:Ignorable="w14 w15 w16se w16cid w16 w16cex w16sdtdh wp14">
   <w:endnote w:type="separator" w:id="-1">
     <w:p>
       <w:r>
@@ -2026,7 +3473,7 @@
 </file>
 
 <file path=word/footer1.xml><?xml version="1.0" encoding="utf-8"?>
-<w:ftr xmlns:wpc="http://schemas.microsoft.com/office/word/2010/wordprocessingCanvas" xmlns:cx="http://schemas.microsoft.com/office/drawing/2014/chartex" xmlns:cx1="http://schemas.microsoft.com/office/drawing/2015/9/8/chartex" xmlns:cx2="http://schemas.microsoft.com/office/drawing/2015/10/21/chartex" xmlns:cx3="http://schemas.microsoft.com/office/drawing/2016/5/9/chartex" xmlns:cx4="http://schemas.microsoft.com/office/drawing/2016/5/10/chartex" xmlns:cx5="http://schemas.microsoft.com/office/drawing/2016/5/11/chartex" xmlns:cx6="http://schemas.microsoft.com/office/drawing/2016/5/12/chartex" xmlns:cx7="http://schemas.microsoft.com/office/drawing/2016/5/13/chartex" xmlns:cx8="http://schemas.microsoft.com/office/drawing/2016/5/14/chartex" xmlns:mc="http://schemas.openxmlformats.org/markup-compatibility/2006" xmlns:aink="http://schemas.microsoft.com/office/drawing/2016/ink" xmlns:am3d="http://schemas.microsoft.com/office/drawing/2017/model3d" xmlns:o="urn:schemas-microsoft-com:office:office" xmlns:oel="http://schemas.microsoft.com/office/2019/extlst" xmlns:r="http://schemas.openxmlformats.org/officeDocument/2006/relationships" xmlns:m="http://schemas.openxmlformats.org/officeDocument/2006/math" xmlns:v="urn:schemas-microsoft-com:vml" xmlns:wp14="http://schemas.microsoft.com/office/word/2010/wordprocessingDrawing" xmlns:wp="http://schemas.openxmlformats.org/drawingml/2006/wordprocessingDrawing" xmlns:w10="urn:schemas-microsoft-com:office:word" xmlns:w="http://schemas.openxmlformats.org/wordprocessingml/2006/main" xmlns:w14="http://schemas.microsoft.com/office/word/2010/wordml" xmlns:w15="http://schemas.microsoft.com/office/word/2012/wordml" xmlns:w16cex="http://schemas.microsoft.com/office/word/2018/wordml/cex" xmlns:w16cid="http://schemas.microsoft.com/office/word/2016/wordml/cid" xmlns:w16="http://schemas.microsoft.com/office/word/2018/wordml" xmlns:w16sdtdh="http://schemas.microsoft.com/office/word/2020/wordml/sdtdatahash" xmlns:w16se="http://schemas.microsoft.com/office/word/2015/wordml/symex" xmlns:wpg="http://schemas.microsoft.com/office/word/2010/wordprocessingGroup" xmlns:wpi="http://schemas.microsoft.com/office/word/2010/wordprocessingInk" xmlns:wne="http://schemas.microsoft.com/office/word/2006/wordml" xmlns:wps="http://schemas.microsoft.com/office/word/2010/wordprocessingShape" mc:Ignorable="w14 w15 w16se w16cid w16 w16cex w16sdtdh wp14">
+<w:ftr xmlns:wpc="http://schemas.microsoft.com/office/word/2010/wordprocessingCanvas" xmlns:cx="http://schemas.microsoft.com/office/drawing/2014/chartex" xmlns:cx1="http://schemas.microsoft.com/office/drawing/2015/9/8/chartex" xmlns:cx2="http://schemas.microsoft.com/office/drawing/2015/10/21/chartex" xmlns:cx3="http://schemas.microsoft.com/office/drawing/2016/5/9/chartex" xmlns:cx4="http://schemas.microsoft.com/office/drawing/2016/5/10/chartex" xmlns:cx5="http://schemas.microsoft.com/office/drawing/2016/5/11/chartex" xmlns:cx6="http://schemas.microsoft.com/office/drawing/2016/5/12/chartex" xmlns:cx7="http://schemas.microsoft.com/office/drawing/2016/5/13/chartex" xmlns:cx8="http://schemas.microsoft.com/office/drawing/2016/5/14/chartex" xmlns:mc="http://schemas.openxmlformats.org/markup-compatibility/2006" xmlns:aink="http://schemas.microsoft.com/office/drawing/2016/ink" xmlns:am3d="http://schemas.microsoft.com/office/drawing/2017/model3d" xmlns:o="urn:schemas-microsoft-com:office:office" xmlns:oel="http://schemas.microsoft.com/office/2019/extlst" xmlns:r="http://schemas.openxmlformats.org/officeDocument/2006/relationships" xmlns:m="http://schemas.openxmlformats.org/officeDocument/2006/math" xmlns:v="urn:schemas-microsoft-com:vml" xmlns:wp14="http://schemas.microsoft.com/office/word/2010/wordprocessingDrawing" xmlns:wp="http://schemas.openxmlformats.org/drawingml/2006/wordprocessingDrawing" xmlns:w10="urn:schemas-microsoft-com:office:word" xmlns:w="http://schemas.openxmlformats.org/wordprocessingml/2006/main" xmlns:w14="http://schemas.microsoft.com/office/word/2010/wordml" xmlns:w15="http://schemas.microsoft.com/office/word/2012/wordml" xmlns:w16cex="http://schemas.microsoft.com/office/word/2018/wordml/cex" xmlns:w16cid="http://schemas.microsoft.com/office/word/2016/wordml/cid" xmlns:w16="http://schemas.microsoft.com/office/word/2018/wordml" xmlns:w16du="http://schemas.microsoft.com/office/word/2023/wordml/word16du" xmlns:w16sdtdh="http://schemas.microsoft.com/office/word/2020/wordml/sdtdatahash" xmlns:w16se="http://schemas.microsoft.com/office/word/2015/wordml/symex" xmlns:wpg="http://schemas.microsoft.com/office/word/2010/wordprocessingGroup" xmlns:wpi="http://schemas.microsoft.com/office/word/2010/wordprocessingInk" xmlns:wne="http://schemas.microsoft.com/office/word/2006/wordml" xmlns:wps="http://schemas.microsoft.com/office/word/2010/wordprocessingShape" mc:Ignorable="w14 w15 w16se w16cid w16 w16cex w16sdtdh wp14">
   <w:sdt>
     <w:sdtPr>
       <w:id w:val="-1971129515"/>
@@ -2066,7 +3513,7 @@
 </file>
 
 <file path=word/footer2.xml><?xml version="1.0" encoding="utf-8"?>
-<w:ftr xmlns:wpc="http://schemas.microsoft.com/office/word/2010/wordprocessingCanvas" xmlns:cx="http://schemas.microsoft.com/office/drawing/2014/chartex" xmlns:cx1="http://schemas.microsoft.com/office/drawing/2015/9/8/chartex" xmlns:cx2="http://schemas.microsoft.com/office/drawing/2015/10/21/chartex" xmlns:cx3="http://schemas.microsoft.com/office/drawing/2016/5/9/chartex" xmlns:cx4="http://schemas.microsoft.com/office/drawing/2016/5/10/chartex" xmlns:cx5="http://schemas.microsoft.com/office/drawing/2016/5/11/chartex" xmlns:cx6="http://schemas.microsoft.com/office/drawing/2016/5/12/chartex" xmlns:cx7="http://schemas.microsoft.com/office/drawing/2016/5/13/chartex" xmlns:cx8="http://schemas.microsoft.com/office/drawing/2016/5/14/chartex" xmlns:mc="http://schemas.openxmlformats.org/markup-compatibility/2006" xmlns:aink="http://schemas.microsoft.com/office/drawing/2016/ink" xmlns:am3d="http://schemas.microsoft.com/office/drawing/2017/model3d" xmlns:o="urn:schemas-microsoft-com:office:office" xmlns:oel="http://schemas.microsoft.com/office/2019/extlst" xmlns:r="http://schemas.openxmlformats.org/officeDocument/2006/relationships" xmlns:m="http://schemas.openxmlformats.org/officeDocument/2006/math" xmlns:v="urn:schemas-microsoft-com:vml" xmlns:wp14="http://schemas.microsoft.com/office/word/2010/wordprocessingDrawing" xmlns:wp="http://schemas.openxmlformats.org/drawingml/2006/wordprocessingDrawing" xmlns:w10="urn:schemas-microsoft-com:office:word" xmlns:w="http://schemas.openxmlformats.org/wordprocessingml/2006/main" xmlns:w14="http://schemas.microsoft.com/office/word/2010/wordml" xmlns:w15="http://schemas.microsoft.com/office/word/2012/wordml" xmlns:w16cex="http://schemas.microsoft.com/office/word/2018/wordml/cex" xmlns:w16cid="http://schemas.microsoft.com/office/word/2016/wordml/cid" xmlns:w16="http://schemas.microsoft.com/office/word/2018/wordml" xmlns:w16sdtdh="http://schemas.microsoft.com/office/word/2020/wordml/sdtdatahash" xmlns:w16se="http://schemas.microsoft.com/office/word/2015/wordml/symex" xmlns:wpg="http://schemas.microsoft.com/office/word/2010/wordprocessingGroup" xmlns:wpi="http://schemas.microsoft.com/office/word/2010/wordprocessingInk" xmlns:wne="http://schemas.microsoft.com/office/word/2006/wordml" xmlns:wps="http://schemas.microsoft.com/office/word/2010/wordprocessingShape" mc:Ignorable="w14 w15 w16se w16cid w16 w16cex w16sdtdh wp14">
+<w:ftr xmlns:wpc="http://schemas.microsoft.com/office/word/2010/wordprocessingCanvas" xmlns:cx="http://schemas.microsoft.com/office/drawing/2014/chartex" xmlns:cx1="http://schemas.microsoft.com/office/drawing/2015/9/8/chartex" xmlns:cx2="http://schemas.microsoft.com/office/drawing/2015/10/21/chartex" xmlns:cx3="http://schemas.microsoft.com/office/drawing/2016/5/9/chartex" xmlns:cx4="http://schemas.microsoft.com/office/drawing/2016/5/10/chartex" xmlns:cx5="http://schemas.microsoft.com/office/drawing/2016/5/11/chartex" xmlns:cx6="http://schemas.microsoft.com/office/drawing/2016/5/12/chartex" xmlns:cx7="http://schemas.microsoft.com/office/drawing/2016/5/13/chartex" xmlns:cx8="http://schemas.microsoft.com/office/drawing/2016/5/14/chartex" xmlns:mc="http://schemas.openxmlformats.org/markup-compatibility/2006" xmlns:aink="http://schemas.microsoft.com/office/drawing/2016/ink" xmlns:am3d="http://schemas.microsoft.com/office/drawing/2017/model3d" xmlns:o="urn:schemas-microsoft-com:office:office" xmlns:oel="http://schemas.microsoft.com/office/2019/extlst" xmlns:r="http://schemas.openxmlformats.org/officeDocument/2006/relationships" xmlns:m="http://schemas.openxmlformats.org/officeDocument/2006/math" xmlns:v="urn:schemas-microsoft-com:vml" xmlns:wp14="http://schemas.microsoft.com/office/word/2010/wordprocessingDrawing" xmlns:wp="http://schemas.openxmlformats.org/drawingml/2006/wordprocessingDrawing" xmlns:w10="urn:schemas-microsoft-com:office:word" xmlns:w="http://schemas.openxmlformats.org/wordprocessingml/2006/main" xmlns:w14="http://schemas.microsoft.com/office/word/2010/wordml" xmlns:w15="http://schemas.microsoft.com/office/word/2012/wordml" xmlns:w16cex="http://schemas.microsoft.com/office/word/2018/wordml/cex" xmlns:w16cid="http://schemas.microsoft.com/office/word/2016/wordml/cid" xmlns:w16="http://schemas.microsoft.com/office/word/2018/wordml" xmlns:w16du="http://schemas.microsoft.com/office/word/2023/wordml/word16du" xmlns:w16sdtdh="http://schemas.microsoft.com/office/word/2020/wordml/sdtdatahash" xmlns:w16se="http://schemas.microsoft.com/office/word/2015/wordml/symex" xmlns:wpg="http://schemas.microsoft.com/office/word/2010/wordprocessingGroup" xmlns:wpi="http://schemas.microsoft.com/office/word/2010/wordprocessingInk" xmlns:wne="http://schemas.microsoft.com/office/word/2006/wordml" xmlns:wps="http://schemas.microsoft.com/office/word/2010/wordprocessingShape" mc:Ignorable="w14 w15 w16se w16cid w16 w16cex w16sdtdh wp14">
   <w:tbl>
     <w:tblPr>
       <w:tblStyle w:val="a5"/>
@@ -2239,7 +3686,7 @@
 </file>
 
 <file path=word/footer3.xml><?xml version="1.0" encoding="utf-8"?>
-<w:ftr xmlns:wpc="http://schemas.microsoft.com/office/word/2010/wordprocessingCanvas" xmlns:cx="http://schemas.microsoft.com/office/drawing/2014/chartex" xmlns:cx1="http://schemas.microsoft.com/office/drawing/2015/9/8/chartex" xmlns:cx2="http://schemas.microsoft.com/office/drawing/2015/10/21/chartex" xmlns:cx3="http://schemas.microsoft.com/office/drawing/2016/5/9/chartex" xmlns:cx4="http://schemas.microsoft.com/office/drawing/2016/5/10/chartex" xmlns:cx5="http://schemas.microsoft.com/office/drawing/2016/5/11/chartex" xmlns:cx6="http://schemas.microsoft.com/office/drawing/2016/5/12/chartex" xmlns:cx7="http://schemas.microsoft.com/office/drawing/2016/5/13/chartex" xmlns:cx8="http://schemas.microsoft.com/office/drawing/2016/5/14/chartex" xmlns:mc="http://schemas.openxmlformats.org/markup-compatibility/2006" xmlns:aink="http://schemas.microsoft.com/office/drawing/2016/ink" xmlns:am3d="http://schemas.microsoft.com/office/drawing/2017/model3d" xmlns:o="urn:schemas-microsoft-com:office:office" xmlns:oel="http://schemas.microsoft.com/office/2019/extlst" xmlns:r="http://schemas.openxmlformats.org/officeDocument/2006/relationships" xmlns:m="http://schemas.openxmlformats.org/officeDocument/2006/math" xmlns:v="urn:schemas-microsoft-com:vml" xmlns:wp14="http://schemas.microsoft.com/office/word/2010/wordprocessingDrawing" xmlns:wp="http://schemas.openxmlformats.org/drawingml/2006/wordprocessingDrawing" xmlns:w10="urn:schemas-microsoft-com:office:word" xmlns:w="http://schemas.openxmlformats.org/wordprocessingml/2006/main" xmlns:w14="http://schemas.microsoft.com/office/word/2010/wordml" xmlns:w15="http://schemas.microsoft.com/office/word/2012/wordml" xmlns:w16cex="http://schemas.microsoft.com/office/word/2018/wordml/cex" xmlns:w16cid="http://schemas.microsoft.com/office/word/2016/wordml/cid" xmlns:w16="http://schemas.microsoft.com/office/word/2018/wordml" xmlns:w16sdtdh="http://schemas.microsoft.com/office/word/2020/wordml/sdtdatahash" xmlns:w16se="http://schemas.microsoft.com/office/word/2015/wordml/symex" xmlns:wpg="http://schemas.microsoft.com/office/word/2010/wordprocessingGroup" xmlns:wpi="http://schemas.microsoft.com/office/word/2010/wordprocessingInk" xmlns:wne="http://schemas.microsoft.com/office/word/2006/wordml" xmlns:wps="http://schemas.microsoft.com/office/word/2010/wordprocessingShape" mc:Ignorable="w14 w15 w16se w16cid w16 w16cex w16sdtdh wp14">
+<w:ftr xmlns:wpc="http://schemas.microsoft.com/office/word/2010/wordprocessingCanvas" xmlns:cx="http://schemas.microsoft.com/office/drawing/2014/chartex" xmlns:cx1="http://schemas.microsoft.com/office/drawing/2015/9/8/chartex" xmlns:cx2="http://schemas.microsoft.com/office/drawing/2015/10/21/chartex" xmlns:cx3="http://schemas.microsoft.com/office/drawing/2016/5/9/chartex" xmlns:cx4="http://schemas.microsoft.com/office/drawing/2016/5/10/chartex" xmlns:cx5="http://schemas.microsoft.com/office/drawing/2016/5/11/chartex" xmlns:cx6="http://schemas.microsoft.com/office/drawing/2016/5/12/chartex" xmlns:cx7="http://schemas.microsoft.com/office/drawing/2016/5/13/chartex" xmlns:cx8="http://schemas.microsoft.com/office/drawing/2016/5/14/chartex" xmlns:mc="http://schemas.openxmlformats.org/markup-compatibility/2006" xmlns:aink="http://schemas.microsoft.com/office/drawing/2016/ink" xmlns:am3d="http://schemas.microsoft.com/office/drawing/2017/model3d" xmlns:o="urn:schemas-microsoft-com:office:office" xmlns:oel="http://schemas.microsoft.com/office/2019/extlst" xmlns:r="http://schemas.openxmlformats.org/officeDocument/2006/relationships" xmlns:m="http://schemas.openxmlformats.org/officeDocument/2006/math" xmlns:v="urn:schemas-microsoft-com:vml" xmlns:wp14="http://schemas.microsoft.com/office/word/2010/wordprocessingDrawing" xmlns:wp="http://schemas.openxmlformats.org/drawingml/2006/wordprocessingDrawing" xmlns:w10="urn:schemas-microsoft-com:office:word" xmlns:w="http://schemas.openxmlformats.org/wordprocessingml/2006/main" xmlns:w14="http://schemas.microsoft.com/office/word/2010/wordml" xmlns:w15="http://schemas.microsoft.com/office/word/2012/wordml" xmlns:w16cex="http://schemas.microsoft.com/office/word/2018/wordml/cex" xmlns:w16cid="http://schemas.microsoft.com/office/word/2016/wordml/cid" xmlns:w16="http://schemas.microsoft.com/office/word/2018/wordml" xmlns:w16du="http://schemas.microsoft.com/office/word/2023/wordml/word16du" xmlns:w16sdtdh="http://schemas.microsoft.com/office/word/2020/wordml/sdtdatahash" xmlns:w16se="http://schemas.microsoft.com/office/word/2015/wordml/symex" xmlns:wpg="http://schemas.microsoft.com/office/word/2010/wordprocessingGroup" xmlns:wpi="http://schemas.microsoft.com/office/word/2010/wordprocessingInk" xmlns:wne="http://schemas.microsoft.com/office/word/2006/wordml" xmlns:wps="http://schemas.microsoft.com/office/word/2010/wordprocessingShape" mc:Ignorable="w14 w15 w16se w16cid w16 w16cex w16sdtdh wp14">
   <w:sdt>
     <w:sdtPr>
       <w:id w:val="1334417089"/>
@@ -2279,7 +3726,7 @@
 </file>
 
 <file path=word/footnotes.xml><?xml version="1.0" encoding="utf-8"?>
-<w:footnotes xmlns:wpc="http://schemas.microsoft.com/office/word/2010/wordprocessingCanvas" xmlns:cx="http://schemas.microsoft.com/office/drawing/2014/chartex" xmlns:cx1="http://schemas.microsoft.com/office/drawing/2015/9/8/chartex" xmlns:cx2="http://schemas.microsoft.com/office/drawing/2015/10/21/chartex" xmlns:cx3="http://schemas.microsoft.com/office/drawing/2016/5/9/chartex" xmlns:cx4="http://schemas.microsoft.com/office/drawing/2016/5/10/chartex" xmlns:cx5="http://schemas.microsoft.com/office/drawing/2016/5/11/chartex" xmlns:cx6="http://schemas.microsoft.com/office/drawing/2016/5/12/chartex" xmlns:cx7="http://schemas.microsoft.com/office/drawing/2016/5/13/chartex" xmlns:cx8="http://schemas.microsoft.com/office/drawing/2016/5/14/chartex" xmlns:mc="http://schemas.openxmlformats.org/markup-compatibility/2006" xmlns:aink="http://schemas.microsoft.com/office/drawing/2016/ink" xmlns:am3d="http://schemas.microsoft.com/office/drawing/2017/model3d" xmlns:o="urn:schemas-microsoft-com:office:office" xmlns:oel="http://schemas.microsoft.com/office/2019/extlst" xmlns:r="http://schemas.openxmlformats.org/officeDocument/2006/relationships" xmlns:m="http://schemas.openxmlformats.org/officeDocument/2006/math" xmlns:v="urn:schemas-microsoft-com:vml" xmlns:wp14="http://schemas.microsoft.com/office/word/2010/wordprocessingDrawing" xmlns:wp="http://schemas.openxmlformats.org/drawingml/2006/wordprocessingDrawing" xmlns:w10="urn:schemas-microsoft-com:office:word" xmlns:w="http://schemas.openxmlformats.org/wordprocessingml/2006/main" xmlns:w14="http://schemas.microsoft.com/office/word/2010/wordml" xmlns:w15="http://schemas.microsoft.com/office/word/2012/wordml" xmlns:w16cex="http://schemas.microsoft.com/office/word/2018/wordml/cex" xmlns:w16cid="http://schemas.microsoft.com/office/word/2016/wordml/cid" xmlns:w16="http://schemas.microsoft.com/office/word/2018/wordml" xmlns:w16sdtdh="http://schemas.microsoft.com/office/word/2020/wordml/sdtdatahash" xmlns:w16se="http://schemas.microsoft.com/office/word/2015/wordml/symex" xmlns:wpg="http://schemas.microsoft.com/office/word/2010/wordprocessingGroup" xmlns:wpi="http://schemas.microsoft.com/office/word/2010/wordprocessingInk" xmlns:wne="http://schemas.microsoft.com/office/word/2006/wordml" xmlns:wps="http://schemas.microsoft.com/office/word/2010/wordprocessingShape" mc:Ignorable="w14 w15 w16se w16cid w16 w16cex w16sdtdh wp14">
+<w:footnotes xmlns:wpc="http://schemas.microsoft.com/office/word/2010/wordprocessingCanvas" xmlns:cx="http://schemas.microsoft.com/office/drawing/2014/chartex" xmlns:cx1="http://schemas.microsoft.com/office/drawing/2015/9/8/chartex" xmlns:cx2="http://schemas.microsoft.com/office/drawing/2015/10/21/chartex" xmlns:cx3="http://schemas.microsoft.com/office/drawing/2016/5/9/chartex" xmlns:cx4="http://schemas.microsoft.com/office/drawing/2016/5/10/chartex" xmlns:cx5="http://schemas.microsoft.com/office/drawing/2016/5/11/chartex" xmlns:cx6="http://schemas.microsoft.com/office/drawing/2016/5/12/chartex" xmlns:cx7="http://schemas.microsoft.com/office/drawing/2016/5/13/chartex" xmlns:cx8="http://schemas.microsoft.com/office/drawing/2016/5/14/chartex" xmlns:mc="http://schemas.openxmlformats.org/markup-compatibility/2006" xmlns:aink="http://schemas.microsoft.com/office/drawing/2016/ink" xmlns:am3d="http://schemas.microsoft.com/office/drawing/2017/model3d" xmlns:o="urn:schemas-microsoft-com:office:office" xmlns:oel="http://schemas.microsoft.com/office/2019/extlst" xmlns:r="http://schemas.openxmlformats.org/officeDocument/2006/relationships" xmlns:m="http://schemas.openxmlformats.org/officeDocument/2006/math" xmlns:v="urn:schemas-microsoft-com:vml" xmlns:wp14="http://schemas.microsoft.com/office/word/2010/wordprocessingDrawing" xmlns:wp="http://schemas.openxmlformats.org/drawingml/2006/wordprocessingDrawing" xmlns:w10="urn:schemas-microsoft-com:office:word" xmlns:w="http://schemas.openxmlformats.org/wordprocessingml/2006/main" xmlns:w14="http://schemas.microsoft.com/office/word/2010/wordml" xmlns:w15="http://schemas.microsoft.com/office/word/2012/wordml" xmlns:w16cex="http://schemas.microsoft.com/office/word/2018/wordml/cex" xmlns:w16cid="http://schemas.microsoft.com/office/word/2016/wordml/cid" xmlns:w16="http://schemas.microsoft.com/office/word/2018/wordml" xmlns:w16du="http://schemas.microsoft.com/office/word/2023/wordml/word16du" xmlns:w16sdtdh="http://schemas.microsoft.com/office/word/2020/wordml/sdtdatahash" xmlns:w16se="http://schemas.microsoft.com/office/word/2015/wordml/symex" xmlns:wpg="http://schemas.microsoft.com/office/word/2010/wordprocessingGroup" xmlns:wpi="http://schemas.microsoft.com/office/word/2010/wordprocessingInk" xmlns:wne="http://schemas.microsoft.com/office/word/2006/wordml" xmlns:wps="http://schemas.microsoft.com/office/word/2010/wordprocessingShape" mc:Ignorable="w14 w15 w16se w16cid w16 w16cex w16sdtdh wp14">
   <w:footnote w:type="separator" w:id="-1">
     <w:p>
       <w:r>
@@ -2298,7 +3745,7 @@
 </file>
 
 <file path=word/numbering.xml><?xml version="1.0" encoding="utf-8"?>
-<w:numbering xmlns:wpc="http://schemas.microsoft.com/office/word/2010/wordprocessingCanvas" xmlns:cx="http://schemas.microsoft.com/office/drawing/2014/chartex" xmlns:cx1="http://schemas.microsoft.com/office/drawing/2015/9/8/chartex" xmlns:cx2="http://schemas.microsoft.com/office/drawing/2015/10/21/chartex" xmlns:cx3="http://schemas.microsoft.com/office/drawing/2016/5/9/chartex" xmlns:cx4="http://schemas.microsoft.com/office/drawing/2016/5/10/chartex" xmlns:cx5="http://schemas.microsoft.com/office/drawing/2016/5/11/chartex" xmlns:cx6="http://schemas.microsoft.com/office/drawing/2016/5/12/chartex" xmlns:cx7="http://schemas.microsoft.com/office/drawing/2016/5/13/chartex" xmlns:cx8="http://schemas.microsoft.com/office/drawing/2016/5/14/chartex" xmlns:mc="http://schemas.openxmlformats.org/markup-compatibility/2006" xmlns:aink="http://schemas.microsoft.com/office/drawing/2016/ink" xmlns:am3d="http://schemas.microsoft.com/office/drawing/2017/model3d" xmlns:o="urn:schemas-microsoft-com:office:office" xmlns:oel="http://schemas.microsoft.com/office/2019/extlst" xmlns:r="http://schemas.openxmlformats.org/officeDocument/2006/relationships" xmlns:m="http://schemas.openxmlformats.org/officeDocument/2006/math" xmlns:v="urn:schemas-microsoft-com:vml" xmlns:wp14="http://schemas.microsoft.com/office/word/2010/wordprocessingDrawing" xmlns:wp="http://schemas.openxmlformats.org/drawingml/2006/wordprocessingDrawing" xmlns:w10="urn:schemas-microsoft-com:office:word" xmlns:w="http://schemas.openxmlformats.org/wordprocessingml/2006/main" xmlns:w14="http://schemas.microsoft.com/office/word/2010/wordml" xmlns:w15="http://schemas.microsoft.com/office/word/2012/wordml" xmlns:w16cex="http://schemas.microsoft.com/office/word/2018/wordml/cex" xmlns:w16cid="http://schemas.microsoft.com/office/word/2016/wordml/cid" xmlns:w16="http://schemas.microsoft.com/office/word/2018/wordml" xmlns:w16sdtdh="http://schemas.microsoft.com/office/word/2020/wordml/sdtdatahash" xmlns:w16se="http://schemas.microsoft.com/office/word/2015/wordml/symex" xmlns:wpg="http://schemas.microsoft.com/office/word/2010/wordprocessingGroup" xmlns:wpi="http://schemas.microsoft.com/office/word/2010/wordprocessingInk" xmlns:wne="http://schemas.microsoft.com/office/word/2006/wordml" xmlns:wps="http://schemas.microsoft.com/office/word/2010/wordprocessingShape" mc:Ignorable="w14 w15 w16se w16cid w16 w16cex w16sdtdh wp14">
+<w:numbering xmlns:wpc="http://schemas.microsoft.com/office/word/2010/wordprocessingCanvas" xmlns:cx="http://schemas.microsoft.com/office/drawing/2014/chartex" xmlns:cx1="http://schemas.microsoft.com/office/drawing/2015/9/8/chartex" xmlns:cx2="http://schemas.microsoft.com/office/drawing/2015/10/21/chartex" xmlns:cx3="http://schemas.microsoft.com/office/drawing/2016/5/9/chartex" xmlns:cx4="http://schemas.microsoft.com/office/drawing/2016/5/10/chartex" xmlns:cx5="http://schemas.microsoft.com/office/drawing/2016/5/11/chartex" xmlns:cx6="http://schemas.microsoft.com/office/drawing/2016/5/12/chartex" xmlns:cx7="http://schemas.microsoft.com/office/drawing/2016/5/13/chartex" xmlns:cx8="http://schemas.microsoft.com/office/drawing/2016/5/14/chartex" xmlns:mc="http://schemas.openxmlformats.org/markup-compatibility/2006" xmlns:aink="http://schemas.microsoft.com/office/drawing/2016/ink" xmlns:am3d="http://schemas.microsoft.com/office/drawing/2017/model3d" xmlns:o="urn:schemas-microsoft-com:office:office" xmlns:oel="http://schemas.microsoft.com/office/2019/extlst" xmlns:r="http://schemas.openxmlformats.org/officeDocument/2006/relationships" xmlns:m="http://schemas.openxmlformats.org/officeDocument/2006/math" xmlns:v="urn:schemas-microsoft-com:vml" xmlns:wp14="http://schemas.microsoft.com/office/word/2010/wordprocessingDrawing" xmlns:wp="http://schemas.openxmlformats.org/drawingml/2006/wordprocessingDrawing" xmlns:w10="urn:schemas-microsoft-com:office:word" xmlns:w="http://schemas.openxmlformats.org/wordprocessingml/2006/main" xmlns:w14="http://schemas.microsoft.com/office/word/2010/wordml" xmlns:w15="http://schemas.microsoft.com/office/word/2012/wordml" xmlns:w16cex="http://schemas.microsoft.com/office/word/2018/wordml/cex" xmlns:w16cid="http://schemas.microsoft.com/office/word/2016/wordml/cid" xmlns:w16="http://schemas.microsoft.com/office/word/2018/wordml" xmlns:w16du="http://schemas.microsoft.com/office/word/2023/wordml/word16du" xmlns:w16sdtdh="http://schemas.microsoft.com/office/word/2020/wordml/sdtdatahash" xmlns:w16se="http://schemas.microsoft.com/office/word/2015/wordml/symex" xmlns:wpg="http://schemas.microsoft.com/office/word/2010/wordprocessingGroup" xmlns:wpi="http://schemas.microsoft.com/office/word/2010/wordprocessingInk" xmlns:wne="http://schemas.microsoft.com/office/word/2006/wordml" xmlns:wps="http://schemas.microsoft.com/office/word/2010/wordprocessingShape" mc:Ignorable="w14 w15 w16se w16cid w16 w16cex w16sdtdh wp14">
   <w:abstractNum w:abstractNumId="0" w15:restartNumberingAfterBreak="0">
     <w:nsid w:val="00000002"/>
     <w:multiLevelType w:val="multilevel"/>
@@ -2423,6 +3870,155 @@
     </w:lvl>
   </w:abstractNum>
   <w:abstractNum w:abstractNumId="1" w15:restartNumberingAfterBreak="0">
+    <w:nsid w:val="03CA0B3F"/>
+    <w:multiLevelType w:val="multilevel"/>
+    <w:tmpl w:val="2ACA1540"/>
+    <w:lvl w:ilvl="0">
+      <w:start w:val="1"/>
+      <w:numFmt w:val="bullet"/>
+      <w:lvlText w:val=""/>
+      <w:lvlJc w:val="left"/>
+      <w:pPr>
+        <w:tabs>
+          <w:tab w:val="num" w:pos="720"/>
+        </w:tabs>
+        <w:ind w:left="720" w:hanging="360"/>
+      </w:pPr>
+      <w:rPr>
+        <w:rFonts w:ascii="Symbol" w:hAnsi="Symbol" w:hint="default"/>
+        <w:sz w:val="20"/>
+      </w:rPr>
+    </w:lvl>
+    <w:lvl w:ilvl="1" w:tentative="1">
+      <w:start w:val="1"/>
+      <w:numFmt w:val="bullet"/>
+      <w:lvlText w:val="o"/>
+      <w:lvlJc w:val="left"/>
+      <w:pPr>
+        <w:tabs>
+          <w:tab w:val="num" w:pos="1440"/>
+        </w:tabs>
+        <w:ind w:left="1440" w:hanging="360"/>
+      </w:pPr>
+      <w:rPr>
+        <w:rFonts w:ascii="Courier New" w:hAnsi="Courier New" w:hint="default"/>
+        <w:sz w:val="20"/>
+      </w:rPr>
+    </w:lvl>
+    <w:lvl w:ilvl="2" w:tentative="1">
+      <w:start w:val="1"/>
+      <w:numFmt w:val="bullet"/>
+      <w:lvlText w:val=""/>
+      <w:lvlJc w:val="left"/>
+      <w:pPr>
+        <w:tabs>
+          <w:tab w:val="num" w:pos="2160"/>
+        </w:tabs>
+        <w:ind w:left="2160" w:hanging="360"/>
+      </w:pPr>
+      <w:rPr>
+        <w:rFonts w:ascii="Wingdings" w:hAnsi="Wingdings" w:hint="default"/>
+        <w:sz w:val="20"/>
+      </w:rPr>
+    </w:lvl>
+    <w:lvl w:ilvl="3" w:tentative="1">
+      <w:start w:val="1"/>
+      <w:numFmt w:val="bullet"/>
+      <w:lvlText w:val=""/>
+      <w:lvlJc w:val="left"/>
+      <w:pPr>
+        <w:tabs>
+          <w:tab w:val="num" w:pos="2880"/>
+        </w:tabs>
+        <w:ind w:left="2880" w:hanging="360"/>
+      </w:pPr>
+      <w:rPr>
+        <w:rFonts w:ascii="Wingdings" w:hAnsi="Wingdings" w:hint="default"/>
+        <w:sz w:val="20"/>
+      </w:rPr>
+    </w:lvl>
+    <w:lvl w:ilvl="4" w:tentative="1">
+      <w:start w:val="1"/>
+      <w:numFmt w:val="bullet"/>
+      <w:lvlText w:val=""/>
+      <w:lvlJc w:val="left"/>
+      <w:pPr>
+        <w:tabs>
+          <w:tab w:val="num" w:pos="3600"/>
+        </w:tabs>
+        <w:ind w:left="3600" w:hanging="360"/>
+      </w:pPr>
+      <w:rPr>
+        <w:rFonts w:ascii="Wingdings" w:hAnsi="Wingdings" w:hint="default"/>
+        <w:sz w:val="20"/>
+      </w:rPr>
+    </w:lvl>
+    <w:lvl w:ilvl="5" w:tentative="1">
+      <w:start w:val="1"/>
+      <w:numFmt w:val="bullet"/>
+      <w:lvlText w:val=""/>
+      <w:lvlJc w:val="left"/>
+      <w:pPr>
+        <w:tabs>
+          <w:tab w:val="num" w:pos="4320"/>
+        </w:tabs>
+        <w:ind w:left="4320" w:hanging="360"/>
+      </w:pPr>
+      <w:rPr>
+        <w:rFonts w:ascii="Wingdings" w:hAnsi="Wingdings" w:hint="default"/>
+        <w:sz w:val="20"/>
+      </w:rPr>
+    </w:lvl>
+    <w:lvl w:ilvl="6" w:tentative="1">
+      <w:start w:val="1"/>
+      <w:numFmt w:val="bullet"/>
+      <w:lvlText w:val=""/>
+      <w:lvlJc w:val="left"/>
+      <w:pPr>
+        <w:tabs>
+          <w:tab w:val="num" w:pos="5040"/>
+        </w:tabs>
+        <w:ind w:left="5040" w:hanging="360"/>
+      </w:pPr>
+      <w:rPr>
+        <w:rFonts w:ascii="Wingdings" w:hAnsi="Wingdings" w:hint="default"/>
+        <w:sz w:val="20"/>
+      </w:rPr>
+    </w:lvl>
+    <w:lvl w:ilvl="7" w:tentative="1">
+      <w:start w:val="1"/>
+      <w:numFmt w:val="bullet"/>
+      <w:lvlText w:val=""/>
+      <w:lvlJc w:val="left"/>
+      <w:pPr>
+        <w:tabs>
+          <w:tab w:val="num" w:pos="5760"/>
+        </w:tabs>
+        <w:ind w:left="5760" w:hanging="360"/>
+      </w:pPr>
+      <w:rPr>
+        <w:rFonts w:ascii="Wingdings" w:hAnsi="Wingdings" w:hint="default"/>
+        <w:sz w:val="20"/>
+      </w:rPr>
+    </w:lvl>
+    <w:lvl w:ilvl="8" w:tentative="1">
+      <w:start w:val="1"/>
+      <w:numFmt w:val="bullet"/>
+      <w:lvlText w:val=""/>
+      <w:lvlJc w:val="left"/>
+      <w:pPr>
+        <w:tabs>
+          <w:tab w:val="num" w:pos="6480"/>
+        </w:tabs>
+        <w:ind w:left="6480" w:hanging="360"/>
+      </w:pPr>
+      <w:rPr>
+        <w:rFonts w:ascii="Wingdings" w:hAnsi="Wingdings" w:hint="default"/>
+        <w:sz w:val="20"/>
+      </w:rPr>
+    </w:lvl>
+  </w:abstractNum>
+  <w:abstractNum w:abstractNumId="2" w15:restartNumberingAfterBreak="0">
     <w:nsid w:val="03E80BC1"/>
     <w:multiLevelType w:val="hybridMultilevel"/>
     <w:tmpl w:val="5E6CF1D4"/>
@@ -2512,7 +4108,7 @@
       </w:pPr>
     </w:lvl>
   </w:abstractNum>
-  <w:abstractNum w:abstractNumId="2" w15:restartNumberingAfterBreak="0">
+  <w:abstractNum w:abstractNumId="3" w15:restartNumberingAfterBreak="0">
     <w:nsid w:val="2C41624E"/>
     <w:multiLevelType w:val="hybridMultilevel"/>
     <w:tmpl w:val="FC88A356"/>
@@ -2602,7 +4198,382 @@
       </w:pPr>
     </w:lvl>
   </w:abstractNum>
-  <w:abstractNum w:abstractNumId="3" w15:restartNumberingAfterBreak="0">
+  <w:abstractNum w:abstractNumId="4" w15:restartNumberingAfterBreak="0">
+    <w:nsid w:val="38136C6C"/>
+    <w:multiLevelType w:val="multilevel"/>
+    <w:tmpl w:val="5D5AD7A8"/>
+    <w:lvl w:ilvl="0">
+      <w:start w:val="1"/>
+      <w:numFmt w:val="decimal"/>
+      <w:lvlText w:val="%1."/>
+      <w:lvlJc w:val="left"/>
+      <w:pPr>
+        <w:tabs>
+          <w:tab w:val="num" w:pos="720"/>
+        </w:tabs>
+        <w:ind w:left="720" w:hanging="360"/>
+      </w:pPr>
+    </w:lvl>
+    <w:lvl w:ilvl="1" w:tentative="1">
+      <w:start w:val="1"/>
+      <w:numFmt w:val="decimal"/>
+      <w:lvlText w:val="%2."/>
+      <w:lvlJc w:val="left"/>
+      <w:pPr>
+        <w:tabs>
+          <w:tab w:val="num" w:pos="1440"/>
+        </w:tabs>
+        <w:ind w:left="1440" w:hanging="360"/>
+      </w:pPr>
+    </w:lvl>
+    <w:lvl w:ilvl="2" w:tentative="1">
+      <w:start w:val="1"/>
+      <w:numFmt w:val="decimal"/>
+      <w:lvlText w:val="%3."/>
+      <w:lvlJc w:val="left"/>
+      <w:pPr>
+        <w:tabs>
+          <w:tab w:val="num" w:pos="2160"/>
+        </w:tabs>
+        <w:ind w:left="2160" w:hanging="360"/>
+      </w:pPr>
+    </w:lvl>
+    <w:lvl w:ilvl="3" w:tentative="1">
+      <w:start w:val="1"/>
+      <w:numFmt w:val="decimal"/>
+      <w:lvlText w:val="%4."/>
+      <w:lvlJc w:val="left"/>
+      <w:pPr>
+        <w:tabs>
+          <w:tab w:val="num" w:pos="2880"/>
+        </w:tabs>
+        <w:ind w:left="2880" w:hanging="360"/>
+      </w:pPr>
+    </w:lvl>
+    <w:lvl w:ilvl="4" w:tentative="1">
+      <w:start w:val="1"/>
+      <w:numFmt w:val="decimal"/>
+      <w:lvlText w:val="%5."/>
+      <w:lvlJc w:val="left"/>
+      <w:pPr>
+        <w:tabs>
+          <w:tab w:val="num" w:pos="3600"/>
+        </w:tabs>
+        <w:ind w:left="3600" w:hanging="360"/>
+      </w:pPr>
+    </w:lvl>
+    <w:lvl w:ilvl="5" w:tentative="1">
+      <w:start w:val="1"/>
+      <w:numFmt w:val="decimal"/>
+      <w:lvlText w:val="%6."/>
+      <w:lvlJc w:val="left"/>
+      <w:pPr>
+        <w:tabs>
+          <w:tab w:val="num" w:pos="4320"/>
+        </w:tabs>
+        <w:ind w:left="4320" w:hanging="360"/>
+      </w:pPr>
+    </w:lvl>
+    <w:lvl w:ilvl="6" w:tentative="1">
+      <w:start w:val="1"/>
+      <w:numFmt w:val="decimal"/>
+      <w:lvlText w:val="%7."/>
+      <w:lvlJc w:val="left"/>
+      <w:pPr>
+        <w:tabs>
+          <w:tab w:val="num" w:pos="5040"/>
+        </w:tabs>
+        <w:ind w:left="5040" w:hanging="360"/>
+      </w:pPr>
+    </w:lvl>
+    <w:lvl w:ilvl="7" w:tentative="1">
+      <w:start w:val="1"/>
+      <w:numFmt w:val="decimal"/>
+      <w:lvlText w:val="%8."/>
+      <w:lvlJc w:val="left"/>
+      <w:pPr>
+        <w:tabs>
+          <w:tab w:val="num" w:pos="5760"/>
+        </w:tabs>
+        <w:ind w:left="5760" w:hanging="360"/>
+      </w:pPr>
+    </w:lvl>
+    <w:lvl w:ilvl="8" w:tentative="1">
+      <w:start w:val="1"/>
+      <w:numFmt w:val="decimal"/>
+      <w:lvlText w:val="%9."/>
+      <w:lvlJc w:val="left"/>
+      <w:pPr>
+        <w:tabs>
+          <w:tab w:val="num" w:pos="6480"/>
+        </w:tabs>
+        <w:ind w:left="6480" w:hanging="360"/>
+      </w:pPr>
+    </w:lvl>
+  </w:abstractNum>
+  <w:abstractNum w:abstractNumId="5" w15:restartNumberingAfterBreak="0">
+    <w:nsid w:val="4A032B6B"/>
+    <w:multiLevelType w:val="multilevel"/>
+    <w:tmpl w:val="B22605EA"/>
+    <w:lvl w:ilvl="0">
+      <w:start w:val="1"/>
+      <w:numFmt w:val="decimal"/>
+      <w:lvlText w:val="%1."/>
+      <w:lvlJc w:val="left"/>
+      <w:pPr>
+        <w:tabs>
+          <w:tab w:val="num" w:pos="720"/>
+        </w:tabs>
+        <w:ind w:left="720" w:hanging="360"/>
+      </w:pPr>
+    </w:lvl>
+    <w:lvl w:ilvl="1" w:tentative="1">
+      <w:start w:val="1"/>
+      <w:numFmt w:val="decimal"/>
+      <w:lvlText w:val="%2."/>
+      <w:lvlJc w:val="left"/>
+      <w:pPr>
+        <w:tabs>
+          <w:tab w:val="num" w:pos="1440"/>
+        </w:tabs>
+        <w:ind w:left="1440" w:hanging="360"/>
+      </w:pPr>
+    </w:lvl>
+    <w:lvl w:ilvl="2" w:tentative="1">
+      <w:start w:val="1"/>
+      <w:numFmt w:val="decimal"/>
+      <w:lvlText w:val="%3."/>
+      <w:lvlJc w:val="left"/>
+      <w:pPr>
+        <w:tabs>
+          <w:tab w:val="num" w:pos="2160"/>
+        </w:tabs>
+        <w:ind w:left="2160" w:hanging="360"/>
+      </w:pPr>
+    </w:lvl>
+    <w:lvl w:ilvl="3" w:tentative="1">
+      <w:start w:val="1"/>
+      <w:numFmt w:val="decimal"/>
+      <w:lvlText w:val="%4."/>
+      <w:lvlJc w:val="left"/>
+      <w:pPr>
+        <w:tabs>
+          <w:tab w:val="num" w:pos="2880"/>
+        </w:tabs>
+        <w:ind w:left="2880" w:hanging="360"/>
+      </w:pPr>
+    </w:lvl>
+    <w:lvl w:ilvl="4" w:tentative="1">
+      <w:start w:val="1"/>
+      <w:numFmt w:val="decimal"/>
+      <w:lvlText w:val="%5."/>
+      <w:lvlJc w:val="left"/>
+      <w:pPr>
+        <w:tabs>
+          <w:tab w:val="num" w:pos="3600"/>
+        </w:tabs>
+        <w:ind w:left="3600" w:hanging="360"/>
+      </w:pPr>
+    </w:lvl>
+    <w:lvl w:ilvl="5" w:tentative="1">
+      <w:start w:val="1"/>
+      <w:numFmt w:val="decimal"/>
+      <w:lvlText w:val="%6."/>
+      <w:lvlJc w:val="left"/>
+      <w:pPr>
+        <w:tabs>
+          <w:tab w:val="num" w:pos="4320"/>
+        </w:tabs>
+        <w:ind w:left="4320" w:hanging="360"/>
+      </w:pPr>
+    </w:lvl>
+    <w:lvl w:ilvl="6" w:tentative="1">
+      <w:start w:val="1"/>
+      <w:numFmt w:val="decimal"/>
+      <w:lvlText w:val="%7."/>
+      <w:lvlJc w:val="left"/>
+      <w:pPr>
+        <w:tabs>
+          <w:tab w:val="num" w:pos="5040"/>
+        </w:tabs>
+        <w:ind w:left="5040" w:hanging="360"/>
+      </w:pPr>
+    </w:lvl>
+    <w:lvl w:ilvl="7" w:tentative="1">
+      <w:start w:val="1"/>
+      <w:numFmt w:val="decimal"/>
+      <w:lvlText w:val="%8."/>
+      <w:lvlJc w:val="left"/>
+      <w:pPr>
+        <w:tabs>
+          <w:tab w:val="num" w:pos="5760"/>
+        </w:tabs>
+        <w:ind w:left="5760" w:hanging="360"/>
+      </w:pPr>
+    </w:lvl>
+    <w:lvl w:ilvl="8" w:tentative="1">
+      <w:start w:val="1"/>
+      <w:numFmt w:val="decimal"/>
+      <w:lvlText w:val="%9."/>
+      <w:lvlJc w:val="left"/>
+      <w:pPr>
+        <w:tabs>
+          <w:tab w:val="num" w:pos="6480"/>
+        </w:tabs>
+        <w:ind w:left="6480" w:hanging="360"/>
+      </w:pPr>
+    </w:lvl>
+  </w:abstractNum>
+  <w:abstractNum w:abstractNumId="6" w15:restartNumberingAfterBreak="0">
+    <w:nsid w:val="55E043CE"/>
+    <w:multiLevelType w:val="multilevel"/>
+    <w:tmpl w:val="15B2C114"/>
+    <w:lvl w:ilvl="0">
+      <w:start w:val="1"/>
+      <w:numFmt w:val="bullet"/>
+      <w:lvlText w:val=""/>
+      <w:lvlJc w:val="left"/>
+      <w:pPr>
+        <w:tabs>
+          <w:tab w:val="num" w:pos="720"/>
+        </w:tabs>
+        <w:ind w:left="720" w:hanging="360"/>
+      </w:pPr>
+      <w:rPr>
+        <w:rFonts w:ascii="Symbol" w:hAnsi="Symbol" w:hint="default"/>
+        <w:sz w:val="20"/>
+      </w:rPr>
+    </w:lvl>
+    <w:lvl w:ilvl="1" w:tentative="1">
+      <w:start w:val="1"/>
+      <w:numFmt w:val="bullet"/>
+      <w:lvlText w:val="o"/>
+      <w:lvlJc w:val="left"/>
+      <w:pPr>
+        <w:tabs>
+          <w:tab w:val="num" w:pos="1440"/>
+        </w:tabs>
+        <w:ind w:left="1440" w:hanging="360"/>
+      </w:pPr>
+      <w:rPr>
+        <w:rFonts w:ascii="Courier New" w:hAnsi="Courier New" w:hint="default"/>
+        <w:sz w:val="20"/>
+      </w:rPr>
+    </w:lvl>
+    <w:lvl w:ilvl="2" w:tentative="1">
+      <w:start w:val="1"/>
+      <w:numFmt w:val="bullet"/>
+      <w:lvlText w:val=""/>
+      <w:lvlJc w:val="left"/>
+      <w:pPr>
+        <w:tabs>
+          <w:tab w:val="num" w:pos="2160"/>
+        </w:tabs>
+        <w:ind w:left="2160" w:hanging="360"/>
+      </w:pPr>
+      <w:rPr>
+        <w:rFonts w:ascii="Wingdings" w:hAnsi="Wingdings" w:hint="default"/>
+        <w:sz w:val="20"/>
+      </w:rPr>
+    </w:lvl>
+    <w:lvl w:ilvl="3" w:tentative="1">
+      <w:start w:val="1"/>
+      <w:numFmt w:val="bullet"/>
+      <w:lvlText w:val=""/>
+      <w:lvlJc w:val="left"/>
+      <w:pPr>
+        <w:tabs>
+          <w:tab w:val="num" w:pos="2880"/>
+        </w:tabs>
+        <w:ind w:left="2880" w:hanging="360"/>
+      </w:pPr>
+      <w:rPr>
+        <w:rFonts w:ascii="Wingdings" w:hAnsi="Wingdings" w:hint="default"/>
+        <w:sz w:val="20"/>
+      </w:rPr>
+    </w:lvl>
+    <w:lvl w:ilvl="4" w:tentative="1">
+      <w:start w:val="1"/>
+      <w:numFmt w:val="bullet"/>
+      <w:lvlText w:val=""/>
+      <w:lvlJc w:val="left"/>
+      <w:pPr>
+        <w:tabs>
+          <w:tab w:val="num" w:pos="3600"/>
+        </w:tabs>
+        <w:ind w:left="3600" w:hanging="360"/>
+      </w:pPr>
+      <w:rPr>
+        <w:rFonts w:ascii="Wingdings" w:hAnsi="Wingdings" w:hint="default"/>
+        <w:sz w:val="20"/>
+      </w:rPr>
+    </w:lvl>
+    <w:lvl w:ilvl="5" w:tentative="1">
+      <w:start w:val="1"/>
+      <w:numFmt w:val="bullet"/>
+      <w:lvlText w:val=""/>
+      <w:lvlJc w:val="left"/>
+      <w:pPr>
+        <w:tabs>
+          <w:tab w:val="num" w:pos="4320"/>
+        </w:tabs>
+        <w:ind w:left="4320" w:hanging="360"/>
+      </w:pPr>
+      <w:rPr>
+        <w:rFonts w:ascii="Wingdings" w:hAnsi="Wingdings" w:hint="default"/>
+        <w:sz w:val="20"/>
+      </w:rPr>
+    </w:lvl>
+    <w:lvl w:ilvl="6" w:tentative="1">
+      <w:start w:val="1"/>
+      <w:numFmt w:val="bullet"/>
+      <w:lvlText w:val=""/>
+      <w:lvlJc w:val="left"/>
+      <w:pPr>
+        <w:tabs>
+          <w:tab w:val="num" w:pos="5040"/>
+        </w:tabs>
+        <w:ind w:left="5040" w:hanging="360"/>
+      </w:pPr>
+      <w:rPr>
+        <w:rFonts w:ascii="Wingdings" w:hAnsi="Wingdings" w:hint="default"/>
+        <w:sz w:val="20"/>
+      </w:rPr>
+    </w:lvl>
+    <w:lvl w:ilvl="7" w:tentative="1">
+      <w:start w:val="1"/>
+      <w:numFmt w:val="bullet"/>
+      <w:lvlText w:val=""/>
+      <w:lvlJc w:val="left"/>
+      <w:pPr>
+        <w:tabs>
+          <w:tab w:val="num" w:pos="5760"/>
+        </w:tabs>
+        <w:ind w:left="5760" w:hanging="360"/>
+      </w:pPr>
+      <w:rPr>
+        <w:rFonts w:ascii="Wingdings" w:hAnsi="Wingdings" w:hint="default"/>
+        <w:sz w:val="20"/>
+      </w:rPr>
+    </w:lvl>
+    <w:lvl w:ilvl="8" w:tentative="1">
+      <w:start w:val="1"/>
+      <w:numFmt w:val="bullet"/>
+      <w:lvlText w:val=""/>
+      <w:lvlJc w:val="left"/>
+      <w:pPr>
+        <w:tabs>
+          <w:tab w:val="num" w:pos="6480"/>
+        </w:tabs>
+        <w:ind w:left="6480" w:hanging="360"/>
+      </w:pPr>
+      <w:rPr>
+        <w:rFonts w:ascii="Wingdings" w:hAnsi="Wingdings" w:hint="default"/>
+        <w:sz w:val="20"/>
+      </w:rPr>
+    </w:lvl>
+  </w:abstractNum>
+  <w:abstractNum w:abstractNumId="7" w15:restartNumberingAfterBreak="0">
     <w:nsid w:val="5AD30A84"/>
     <w:multiLevelType w:val="hybridMultilevel"/>
     <w:tmpl w:val="5E6CF1D4"/>
@@ -2692,7 +4663,7 @@
       </w:pPr>
     </w:lvl>
   </w:abstractNum>
-  <w:abstractNum w:abstractNumId="4" w15:restartNumberingAfterBreak="0">
+  <w:abstractNum w:abstractNumId="8" w15:restartNumberingAfterBreak="0">
     <w:nsid w:val="5E785BD4"/>
     <w:multiLevelType w:val="multilevel"/>
     <w:tmpl w:val="37369EE8"/>
@@ -2785,7 +4756,7 @@
       </w:pPr>
     </w:lvl>
   </w:abstractNum>
-  <w:abstractNum w:abstractNumId="5" w15:restartNumberingAfterBreak="0">
+  <w:abstractNum w:abstractNumId="9" w15:restartNumberingAfterBreak="0">
     <w:nsid w:val="60A905F3"/>
     <w:multiLevelType w:val="hybridMultilevel"/>
     <w:tmpl w:val="F8A0B0AA"/>
@@ -2898,7 +4869,418 @@
       </w:rPr>
     </w:lvl>
   </w:abstractNum>
-  <w:abstractNum w:abstractNumId="6" w15:restartNumberingAfterBreak="0">
+  <w:abstractNum w:abstractNumId="10" w15:restartNumberingAfterBreak="0">
+    <w:nsid w:val="62D37D30"/>
+    <w:multiLevelType w:val="multilevel"/>
+    <w:tmpl w:val="E2486F50"/>
+    <w:lvl w:ilvl="0">
+      <w:start w:val="1"/>
+      <w:numFmt w:val="bullet"/>
+      <w:lvlText w:val=""/>
+      <w:lvlJc w:val="left"/>
+      <w:pPr>
+        <w:tabs>
+          <w:tab w:val="num" w:pos="720"/>
+        </w:tabs>
+        <w:ind w:left="720" w:hanging="360"/>
+      </w:pPr>
+      <w:rPr>
+        <w:rFonts w:ascii="Symbol" w:hAnsi="Symbol" w:hint="default"/>
+        <w:sz w:val="20"/>
+      </w:rPr>
+    </w:lvl>
+    <w:lvl w:ilvl="1" w:tentative="1">
+      <w:start w:val="1"/>
+      <w:numFmt w:val="bullet"/>
+      <w:lvlText w:val="o"/>
+      <w:lvlJc w:val="left"/>
+      <w:pPr>
+        <w:tabs>
+          <w:tab w:val="num" w:pos="1440"/>
+        </w:tabs>
+        <w:ind w:left="1440" w:hanging="360"/>
+      </w:pPr>
+      <w:rPr>
+        <w:rFonts w:ascii="Courier New" w:hAnsi="Courier New" w:hint="default"/>
+        <w:sz w:val="20"/>
+      </w:rPr>
+    </w:lvl>
+    <w:lvl w:ilvl="2" w:tentative="1">
+      <w:start w:val="1"/>
+      <w:numFmt w:val="bullet"/>
+      <w:lvlText w:val=""/>
+      <w:lvlJc w:val="left"/>
+      <w:pPr>
+        <w:tabs>
+          <w:tab w:val="num" w:pos="2160"/>
+        </w:tabs>
+        <w:ind w:left="2160" w:hanging="360"/>
+      </w:pPr>
+      <w:rPr>
+        <w:rFonts w:ascii="Wingdings" w:hAnsi="Wingdings" w:hint="default"/>
+        <w:sz w:val="20"/>
+      </w:rPr>
+    </w:lvl>
+    <w:lvl w:ilvl="3" w:tentative="1">
+      <w:start w:val="1"/>
+      <w:numFmt w:val="bullet"/>
+      <w:lvlText w:val=""/>
+      <w:lvlJc w:val="left"/>
+      <w:pPr>
+        <w:tabs>
+          <w:tab w:val="num" w:pos="2880"/>
+        </w:tabs>
+        <w:ind w:left="2880" w:hanging="360"/>
+      </w:pPr>
+      <w:rPr>
+        <w:rFonts w:ascii="Wingdings" w:hAnsi="Wingdings" w:hint="default"/>
+        <w:sz w:val="20"/>
+      </w:rPr>
+    </w:lvl>
+    <w:lvl w:ilvl="4" w:tentative="1">
+      <w:start w:val="1"/>
+      <w:numFmt w:val="bullet"/>
+      <w:lvlText w:val=""/>
+      <w:lvlJc w:val="left"/>
+      <w:pPr>
+        <w:tabs>
+          <w:tab w:val="num" w:pos="3600"/>
+        </w:tabs>
+        <w:ind w:left="3600" w:hanging="360"/>
+      </w:pPr>
+      <w:rPr>
+        <w:rFonts w:ascii="Wingdings" w:hAnsi="Wingdings" w:hint="default"/>
+        <w:sz w:val="20"/>
+      </w:rPr>
+    </w:lvl>
+    <w:lvl w:ilvl="5" w:tentative="1">
+      <w:start w:val="1"/>
+      <w:numFmt w:val="bullet"/>
+      <w:lvlText w:val=""/>
+      <w:lvlJc w:val="left"/>
+      <w:pPr>
+        <w:tabs>
+          <w:tab w:val="num" w:pos="4320"/>
+        </w:tabs>
+        <w:ind w:left="4320" w:hanging="360"/>
+      </w:pPr>
+      <w:rPr>
+        <w:rFonts w:ascii="Wingdings" w:hAnsi="Wingdings" w:hint="default"/>
+        <w:sz w:val="20"/>
+      </w:rPr>
+    </w:lvl>
+    <w:lvl w:ilvl="6" w:tentative="1">
+      <w:start w:val="1"/>
+      <w:numFmt w:val="bullet"/>
+      <w:lvlText w:val=""/>
+      <w:lvlJc w:val="left"/>
+      <w:pPr>
+        <w:tabs>
+          <w:tab w:val="num" w:pos="5040"/>
+        </w:tabs>
+        <w:ind w:left="5040" w:hanging="360"/>
+      </w:pPr>
+      <w:rPr>
+        <w:rFonts w:ascii="Wingdings" w:hAnsi="Wingdings" w:hint="default"/>
+        <w:sz w:val="20"/>
+      </w:rPr>
+    </w:lvl>
+    <w:lvl w:ilvl="7" w:tentative="1">
+      <w:start w:val="1"/>
+      <w:numFmt w:val="bullet"/>
+      <w:lvlText w:val=""/>
+      <w:lvlJc w:val="left"/>
+      <w:pPr>
+        <w:tabs>
+          <w:tab w:val="num" w:pos="5760"/>
+        </w:tabs>
+        <w:ind w:left="5760" w:hanging="360"/>
+      </w:pPr>
+      <w:rPr>
+        <w:rFonts w:ascii="Wingdings" w:hAnsi="Wingdings" w:hint="default"/>
+        <w:sz w:val="20"/>
+      </w:rPr>
+    </w:lvl>
+    <w:lvl w:ilvl="8" w:tentative="1">
+      <w:start w:val="1"/>
+      <w:numFmt w:val="bullet"/>
+      <w:lvlText w:val=""/>
+      <w:lvlJc w:val="left"/>
+      <w:pPr>
+        <w:tabs>
+          <w:tab w:val="num" w:pos="6480"/>
+        </w:tabs>
+        <w:ind w:left="6480" w:hanging="360"/>
+      </w:pPr>
+      <w:rPr>
+        <w:rFonts w:ascii="Wingdings" w:hAnsi="Wingdings" w:hint="default"/>
+        <w:sz w:val="20"/>
+      </w:rPr>
+    </w:lvl>
+  </w:abstractNum>
+  <w:abstractNum w:abstractNumId="11" w15:restartNumberingAfterBreak="0">
+    <w:nsid w:val="69DA2B01"/>
+    <w:multiLevelType w:val="multilevel"/>
+    <w:tmpl w:val="05F63032"/>
+    <w:lvl w:ilvl="0">
+      <w:start w:val="1"/>
+      <w:numFmt w:val="bullet"/>
+      <w:lvlText w:val=""/>
+      <w:lvlJc w:val="left"/>
+      <w:pPr>
+        <w:tabs>
+          <w:tab w:val="num" w:pos="720"/>
+        </w:tabs>
+        <w:ind w:left="720" w:hanging="360"/>
+      </w:pPr>
+      <w:rPr>
+        <w:rFonts w:ascii="Symbol" w:hAnsi="Symbol" w:hint="default"/>
+        <w:sz w:val="20"/>
+      </w:rPr>
+    </w:lvl>
+    <w:lvl w:ilvl="1" w:tentative="1">
+      <w:start w:val="1"/>
+      <w:numFmt w:val="bullet"/>
+      <w:lvlText w:val="o"/>
+      <w:lvlJc w:val="left"/>
+      <w:pPr>
+        <w:tabs>
+          <w:tab w:val="num" w:pos="1440"/>
+        </w:tabs>
+        <w:ind w:left="1440" w:hanging="360"/>
+      </w:pPr>
+      <w:rPr>
+        <w:rFonts w:ascii="Courier New" w:hAnsi="Courier New" w:hint="default"/>
+        <w:sz w:val="20"/>
+      </w:rPr>
+    </w:lvl>
+    <w:lvl w:ilvl="2" w:tentative="1">
+      <w:start w:val="1"/>
+      <w:numFmt w:val="bullet"/>
+      <w:lvlText w:val=""/>
+      <w:lvlJc w:val="left"/>
+      <w:pPr>
+        <w:tabs>
+          <w:tab w:val="num" w:pos="2160"/>
+        </w:tabs>
+        <w:ind w:left="2160" w:hanging="360"/>
+      </w:pPr>
+      <w:rPr>
+        <w:rFonts w:ascii="Wingdings" w:hAnsi="Wingdings" w:hint="default"/>
+        <w:sz w:val="20"/>
+      </w:rPr>
+    </w:lvl>
+    <w:lvl w:ilvl="3" w:tentative="1">
+      <w:start w:val="1"/>
+      <w:numFmt w:val="bullet"/>
+      <w:lvlText w:val=""/>
+      <w:lvlJc w:val="left"/>
+      <w:pPr>
+        <w:tabs>
+          <w:tab w:val="num" w:pos="2880"/>
+        </w:tabs>
+        <w:ind w:left="2880" w:hanging="360"/>
+      </w:pPr>
+      <w:rPr>
+        <w:rFonts w:ascii="Wingdings" w:hAnsi="Wingdings" w:hint="default"/>
+        <w:sz w:val="20"/>
+      </w:rPr>
+    </w:lvl>
+    <w:lvl w:ilvl="4" w:tentative="1">
+      <w:start w:val="1"/>
+      <w:numFmt w:val="bullet"/>
+      <w:lvlText w:val=""/>
+      <w:lvlJc w:val="left"/>
+      <w:pPr>
+        <w:tabs>
+          <w:tab w:val="num" w:pos="3600"/>
+        </w:tabs>
+        <w:ind w:left="3600" w:hanging="360"/>
+      </w:pPr>
+      <w:rPr>
+        <w:rFonts w:ascii="Wingdings" w:hAnsi="Wingdings" w:hint="default"/>
+        <w:sz w:val="20"/>
+      </w:rPr>
+    </w:lvl>
+    <w:lvl w:ilvl="5" w:tentative="1">
+      <w:start w:val="1"/>
+      <w:numFmt w:val="bullet"/>
+      <w:lvlText w:val=""/>
+      <w:lvlJc w:val="left"/>
+      <w:pPr>
+        <w:tabs>
+          <w:tab w:val="num" w:pos="4320"/>
+        </w:tabs>
+        <w:ind w:left="4320" w:hanging="360"/>
+      </w:pPr>
+      <w:rPr>
+        <w:rFonts w:ascii="Wingdings" w:hAnsi="Wingdings" w:hint="default"/>
+        <w:sz w:val="20"/>
+      </w:rPr>
+    </w:lvl>
+    <w:lvl w:ilvl="6" w:tentative="1">
+      <w:start w:val="1"/>
+      <w:numFmt w:val="bullet"/>
+      <w:lvlText w:val=""/>
+      <w:lvlJc w:val="left"/>
+      <w:pPr>
+        <w:tabs>
+          <w:tab w:val="num" w:pos="5040"/>
+        </w:tabs>
+        <w:ind w:left="5040" w:hanging="360"/>
+      </w:pPr>
+      <w:rPr>
+        <w:rFonts w:ascii="Wingdings" w:hAnsi="Wingdings" w:hint="default"/>
+        <w:sz w:val="20"/>
+      </w:rPr>
+    </w:lvl>
+    <w:lvl w:ilvl="7" w:tentative="1">
+      <w:start w:val="1"/>
+      <w:numFmt w:val="bullet"/>
+      <w:lvlText w:val=""/>
+      <w:lvlJc w:val="left"/>
+      <w:pPr>
+        <w:tabs>
+          <w:tab w:val="num" w:pos="5760"/>
+        </w:tabs>
+        <w:ind w:left="5760" w:hanging="360"/>
+      </w:pPr>
+      <w:rPr>
+        <w:rFonts w:ascii="Wingdings" w:hAnsi="Wingdings" w:hint="default"/>
+        <w:sz w:val="20"/>
+      </w:rPr>
+    </w:lvl>
+    <w:lvl w:ilvl="8" w:tentative="1">
+      <w:start w:val="1"/>
+      <w:numFmt w:val="bullet"/>
+      <w:lvlText w:val=""/>
+      <w:lvlJc w:val="left"/>
+      <w:pPr>
+        <w:tabs>
+          <w:tab w:val="num" w:pos="6480"/>
+        </w:tabs>
+        <w:ind w:left="6480" w:hanging="360"/>
+      </w:pPr>
+      <w:rPr>
+        <w:rFonts w:ascii="Wingdings" w:hAnsi="Wingdings" w:hint="default"/>
+        <w:sz w:val="20"/>
+      </w:rPr>
+    </w:lvl>
+  </w:abstractNum>
+  <w:abstractNum w:abstractNumId="12" w15:restartNumberingAfterBreak="0">
+    <w:nsid w:val="6DCE5602"/>
+    <w:multiLevelType w:val="multilevel"/>
+    <w:tmpl w:val="BA24A7C2"/>
+    <w:lvl w:ilvl="0">
+      <w:start w:val="1"/>
+      <w:numFmt w:val="decimal"/>
+      <w:lvlText w:val="%1."/>
+      <w:lvlJc w:val="left"/>
+      <w:pPr>
+        <w:tabs>
+          <w:tab w:val="num" w:pos="720"/>
+        </w:tabs>
+        <w:ind w:left="720" w:hanging="360"/>
+      </w:pPr>
+    </w:lvl>
+    <w:lvl w:ilvl="1" w:tentative="1">
+      <w:start w:val="1"/>
+      <w:numFmt w:val="decimal"/>
+      <w:lvlText w:val="%2."/>
+      <w:lvlJc w:val="left"/>
+      <w:pPr>
+        <w:tabs>
+          <w:tab w:val="num" w:pos="1440"/>
+        </w:tabs>
+        <w:ind w:left="1440" w:hanging="360"/>
+      </w:pPr>
+    </w:lvl>
+    <w:lvl w:ilvl="2" w:tentative="1">
+      <w:start w:val="1"/>
+      <w:numFmt w:val="decimal"/>
+      <w:lvlText w:val="%3."/>
+      <w:lvlJc w:val="left"/>
+      <w:pPr>
+        <w:tabs>
+          <w:tab w:val="num" w:pos="2160"/>
+        </w:tabs>
+        <w:ind w:left="2160" w:hanging="360"/>
+      </w:pPr>
+    </w:lvl>
+    <w:lvl w:ilvl="3" w:tentative="1">
+      <w:start w:val="1"/>
+      <w:numFmt w:val="decimal"/>
+      <w:lvlText w:val="%4."/>
+      <w:lvlJc w:val="left"/>
+      <w:pPr>
+        <w:tabs>
+          <w:tab w:val="num" w:pos="2880"/>
+        </w:tabs>
+        <w:ind w:left="2880" w:hanging="360"/>
+      </w:pPr>
+    </w:lvl>
+    <w:lvl w:ilvl="4" w:tentative="1">
+      <w:start w:val="1"/>
+      <w:numFmt w:val="decimal"/>
+      <w:lvlText w:val="%5."/>
+      <w:lvlJc w:val="left"/>
+      <w:pPr>
+        <w:tabs>
+          <w:tab w:val="num" w:pos="3600"/>
+        </w:tabs>
+        <w:ind w:left="3600" w:hanging="360"/>
+      </w:pPr>
+    </w:lvl>
+    <w:lvl w:ilvl="5" w:tentative="1">
+      <w:start w:val="1"/>
+      <w:numFmt w:val="decimal"/>
+      <w:lvlText w:val="%6."/>
+      <w:lvlJc w:val="left"/>
+      <w:pPr>
+        <w:tabs>
+          <w:tab w:val="num" w:pos="4320"/>
+        </w:tabs>
+        <w:ind w:left="4320" w:hanging="360"/>
+      </w:pPr>
+    </w:lvl>
+    <w:lvl w:ilvl="6" w:tentative="1">
+      <w:start w:val="1"/>
+      <w:numFmt w:val="decimal"/>
+      <w:lvlText w:val="%7."/>
+      <w:lvlJc w:val="left"/>
+      <w:pPr>
+        <w:tabs>
+          <w:tab w:val="num" w:pos="5040"/>
+        </w:tabs>
+        <w:ind w:left="5040" w:hanging="360"/>
+      </w:pPr>
+    </w:lvl>
+    <w:lvl w:ilvl="7" w:tentative="1">
+      <w:start w:val="1"/>
+      <w:numFmt w:val="decimal"/>
+      <w:lvlText w:val="%8."/>
+      <w:lvlJc w:val="left"/>
+      <w:pPr>
+        <w:tabs>
+          <w:tab w:val="num" w:pos="5760"/>
+        </w:tabs>
+        <w:ind w:left="5760" w:hanging="360"/>
+      </w:pPr>
+    </w:lvl>
+    <w:lvl w:ilvl="8" w:tentative="1">
+      <w:start w:val="1"/>
+      <w:numFmt w:val="decimal"/>
+      <w:lvlText w:val="%9."/>
+      <w:lvlJc w:val="left"/>
+      <w:pPr>
+        <w:tabs>
+          <w:tab w:val="num" w:pos="6480"/>
+        </w:tabs>
+        <w:ind w:left="6480" w:hanging="360"/>
+      </w:pPr>
+    </w:lvl>
+  </w:abstractNum>
+  <w:abstractNum w:abstractNumId="13" w15:restartNumberingAfterBreak="0">
     <w:nsid w:val="7A671D65"/>
     <w:multiLevelType w:val="hybridMultilevel"/>
     <w:tmpl w:val="BC9E9BAA"/>
@@ -3011,7 +5393,7 @@
       </w:rPr>
     </w:lvl>
   </w:abstractNum>
-  <w:abstractNum w:abstractNumId="7" w15:restartNumberingAfterBreak="0">
+  <w:abstractNum w:abstractNumId="14" w15:restartNumberingAfterBreak="0">
     <w:nsid w:val="7B401B55"/>
     <w:multiLevelType w:val="hybridMultilevel"/>
     <w:tmpl w:val="252EE390"/>
@@ -3102,10 +5484,10 @@
     </w:lvl>
   </w:abstractNum>
   <w:num w:numId="1" w16cid:durableId="1363215202">
-    <w:abstractNumId w:val="6"/>
+    <w:abstractNumId w:val="13"/>
   </w:num>
   <w:num w:numId="2" w16cid:durableId="901216011">
-    <w:abstractNumId w:val="5"/>
+    <w:abstractNumId w:val="9"/>
   </w:num>
   <w:num w:numId="3" w16cid:durableId="999503612">
     <w:abstractNumId w:val="0"/>
@@ -3138,19 +5520,19 @@
     </w:lvlOverride>
   </w:num>
   <w:num w:numId="4" w16cid:durableId="309292482">
+    <w:abstractNumId w:val="3"/>
+  </w:num>
+  <w:num w:numId="5" w16cid:durableId="1544445917">
+    <w:abstractNumId w:val="14"/>
+  </w:num>
+  <w:num w:numId="6" w16cid:durableId="354618393">
     <w:abstractNumId w:val="2"/>
   </w:num>
-  <w:num w:numId="5" w16cid:durableId="1544445917">
-    <w:abstractNumId w:val="7"/>
-  </w:num>
-  <w:num w:numId="6" w16cid:durableId="354618393">
-    <w:abstractNumId w:val="1"/>
-  </w:num>
   <w:num w:numId="7" w16cid:durableId="1522237359">
-    <w:abstractNumId w:val="4"/>
+    <w:abstractNumId w:val="8"/>
   </w:num>
   <w:num w:numId="8" w16cid:durableId="981734229">
-    <w:abstractNumId w:val="4"/>
+    <w:abstractNumId w:val="8"/>
     <w:lvlOverride w:ilvl="0">
       <w:lvl w:ilvl="0">
         <w:start w:val="1"/>
@@ -3287,7 +5669,28 @@
     </w:lvlOverride>
   </w:num>
   <w:num w:numId="9" w16cid:durableId="377123986">
-    <w:abstractNumId w:val="3"/>
+    <w:abstractNumId w:val="7"/>
+  </w:num>
+  <w:num w:numId="10" w16cid:durableId="303586527">
+    <w:abstractNumId w:val="5"/>
+  </w:num>
+  <w:num w:numId="11" w16cid:durableId="585697178">
+    <w:abstractNumId w:val="12"/>
+  </w:num>
+  <w:num w:numId="12" w16cid:durableId="1533494103">
+    <w:abstractNumId w:val="4"/>
+  </w:num>
+  <w:num w:numId="13" w16cid:durableId="2140605160">
+    <w:abstractNumId w:val="1"/>
+  </w:num>
+  <w:num w:numId="14" w16cid:durableId="258605599">
+    <w:abstractNumId w:val="10"/>
+  </w:num>
+  <w:num w:numId="15" w16cid:durableId="60107013">
+    <w:abstractNumId w:val="6"/>
+  </w:num>
+  <w:num w:numId="16" w16cid:durableId="1481002581">
+    <w:abstractNumId w:val="11"/>
   </w:num>
 </w:numbering>
 </file>
@@ -4012,7 +6415,6 @@
     <w:basedOn w:val="a"/>
     <w:link w:val="HTML0"/>
     <w:uiPriority w:val="99"/>
-    <w:semiHidden/>
     <w:unhideWhenUsed/>
     <w:rsid w:val="00EC1A8C"/>
     <w:pPr>
@@ -4049,7 +6451,6 @@
     <w:basedOn w:val="a0"/>
     <w:link w:val="HTML"/>
     <w:uiPriority w:val="99"/>
-    <w:semiHidden/>
     <w:rsid w:val="00EC1A8C"/>
     <w:rPr>
       <w:rFonts w:ascii="Courier New" w:eastAsia="Times New Roman" w:hAnsi="Courier New" w:cs="Courier New"/>
@@ -4278,6 +6679,142 @@
       <w:color w:val="272727" w:themeColor="text1" w:themeTint="D8"/>
       <w:sz w:val="21"/>
       <w:szCs w:val="21"/>
+    </w:rPr>
+  </w:style>
+  <w:style w:type="paragraph" w:styleId="ae">
+    <w:name w:val="Normal (Web)"/>
+    <w:basedOn w:val="a"/>
+    <w:uiPriority w:val="99"/>
+    <w:unhideWhenUsed/>
+    <w:rsid w:val="00540598"/>
+    <w:pPr>
+      <w:spacing w:before="100" w:beforeAutospacing="1" w:after="100" w:afterAutospacing="1"/>
+      <w:ind w:firstLine="0"/>
+      <w:jc w:val="left"/>
+    </w:pPr>
+    <w:rPr>
+      <w:rFonts w:eastAsia="Times New Roman" w:cs="Times New Roman"/>
+      <w:sz w:val="24"/>
+      <w:szCs w:val="24"/>
+      <w:lang w:eastAsia="ru-RU"/>
+    </w:rPr>
+  </w:style>
+  <w:style w:type="character" w:styleId="HTML1">
+    <w:name w:val="HTML Code"/>
+    <w:basedOn w:val="a0"/>
+    <w:uiPriority w:val="99"/>
+    <w:semiHidden/>
+    <w:unhideWhenUsed/>
+    <w:rsid w:val="00540598"/>
+    <w:rPr>
+      <w:rFonts w:ascii="Courier New" w:eastAsia="Times New Roman" w:hAnsi="Courier New" w:cs="Courier New"/>
+      <w:sz w:val="20"/>
+      <w:szCs w:val="20"/>
+    </w:rPr>
+  </w:style>
+  <w:style w:type="character" w:customStyle="1" w:styleId="hljs-section">
+    <w:name w:val="hljs-section"/>
+    <w:basedOn w:val="a0"/>
+    <w:rsid w:val="00540598"/>
+  </w:style>
+  <w:style w:type="character" w:customStyle="1" w:styleId="hljs-operator">
+    <w:name w:val="hljs-operator"/>
+    <w:basedOn w:val="a0"/>
+    <w:rsid w:val="003B1980"/>
+  </w:style>
+  <w:style w:type="character" w:customStyle="1" w:styleId="hljs-number">
+    <w:name w:val="hljs-number"/>
+    <w:basedOn w:val="a0"/>
+    <w:rsid w:val="003B1980"/>
+  </w:style>
+  <w:style w:type="character" w:customStyle="1" w:styleId="hljs-variable">
+    <w:name w:val="hljs-variable"/>
+    <w:basedOn w:val="a0"/>
+    <w:rsid w:val="003B1980"/>
+  </w:style>
+  <w:style w:type="character" w:customStyle="1" w:styleId="hljs-builtin">
+    <w:name w:val="hljs-built_in"/>
+    <w:basedOn w:val="a0"/>
+    <w:rsid w:val="003B1980"/>
+  </w:style>
+  <w:style w:type="paragraph" w:styleId="z-">
+    <w:name w:val="HTML Top of Form"/>
+    <w:basedOn w:val="a"/>
+    <w:next w:val="a"/>
+    <w:link w:val="z-0"/>
+    <w:hidden/>
+    <w:uiPriority w:val="99"/>
+    <w:semiHidden/>
+    <w:unhideWhenUsed/>
+    <w:rsid w:val="003B1980"/>
+    <w:pPr>
+      <w:pBdr>
+        <w:bottom w:val="single" w:sz="6" w:space="1" w:color="auto"/>
+      </w:pBdr>
+      <w:ind w:firstLine="0"/>
+      <w:jc w:val="center"/>
+    </w:pPr>
+    <w:rPr>
+      <w:rFonts w:ascii="Arial" w:eastAsia="Times New Roman" w:hAnsi="Arial" w:cs="Arial"/>
+      <w:vanish/>
+      <w:sz w:val="16"/>
+      <w:szCs w:val="16"/>
+      <w:lang w:eastAsia="ru-RU"/>
+    </w:rPr>
+  </w:style>
+  <w:style w:type="character" w:customStyle="1" w:styleId="z-0">
+    <w:name w:val="z-Начало формы Знак"/>
+    <w:basedOn w:val="a0"/>
+    <w:link w:val="z-"/>
+    <w:uiPriority w:val="99"/>
+    <w:semiHidden/>
+    <w:rsid w:val="003B1980"/>
+    <w:rPr>
+      <w:rFonts w:ascii="Arial" w:eastAsia="Times New Roman" w:hAnsi="Arial" w:cs="Arial"/>
+      <w:vanish/>
+      <w:sz w:val="16"/>
+      <w:szCs w:val="16"/>
+      <w:lang w:eastAsia="ru-RU"/>
+    </w:rPr>
+  </w:style>
+  <w:style w:type="paragraph" w:styleId="z-1">
+    <w:name w:val="HTML Bottom of Form"/>
+    <w:basedOn w:val="a"/>
+    <w:next w:val="a"/>
+    <w:link w:val="z-2"/>
+    <w:hidden/>
+    <w:uiPriority w:val="99"/>
+    <w:semiHidden/>
+    <w:unhideWhenUsed/>
+    <w:rsid w:val="003B1980"/>
+    <w:pPr>
+      <w:pBdr>
+        <w:top w:val="single" w:sz="6" w:space="1" w:color="auto"/>
+      </w:pBdr>
+      <w:ind w:firstLine="0"/>
+      <w:jc w:val="center"/>
+    </w:pPr>
+    <w:rPr>
+      <w:rFonts w:ascii="Arial" w:eastAsia="Times New Roman" w:hAnsi="Arial" w:cs="Arial"/>
+      <w:vanish/>
+      <w:sz w:val="16"/>
+      <w:szCs w:val="16"/>
+      <w:lang w:eastAsia="ru-RU"/>
+    </w:rPr>
+  </w:style>
+  <w:style w:type="character" w:customStyle="1" w:styleId="z-2">
+    <w:name w:val="z-Конец формы Знак"/>
+    <w:basedOn w:val="a0"/>
+    <w:link w:val="z-1"/>
+    <w:uiPriority w:val="99"/>
+    <w:semiHidden/>
+    <w:rsid w:val="003B1980"/>
+    <w:rPr>
+      <w:rFonts w:ascii="Arial" w:eastAsia="Times New Roman" w:hAnsi="Arial" w:cs="Arial"/>
+      <w:vanish/>
+      <w:sz w:val="16"/>
+      <w:szCs w:val="16"/>
+      <w:lang w:eastAsia="ru-RU"/>
     </w:rPr>
   </w:style>
 </w:styles>

</xml_diff>